<commit_message>
wybór grupy technologicznej podsumowanie
</commit_message>
<xml_diff>
--- a/Piotr Paziak Praca Inżynierska.docx
+++ b/Piotr Paziak Praca Inżynierska.docx
@@ -289,7 +289,7 @@
         <w:rPr>
           <w:lang w:val="pl-PL"/>
         </w:rPr>
-        <w:id w:val="701749451"/>
+        <w:id w:val="56525848"/>
         <w:docPartObj>
           <w:docPartGallery w:val="Table of Contents"/>
           <w:docPartUnique/>
@@ -309,10 +309,6 @@
         <w:p>
           <w:pPr>
             <w:pStyle w:val="Nagwekspisutreci"/>
-            <w:jc w:val="center"/>
-            <w:rPr>
-              <w:lang w:val="pl-PL"/>
-            </w:rPr>
           </w:pPr>
           <w:r>
             <w:rPr>
@@ -320,13 +316,6 @@
             </w:rPr>
             <w:t>Spis treści</w:t>
           </w:r>
-        </w:p>
-        <w:p>
-          <w:pPr>
-            <w:rPr>
-              <w:lang w:val="pl-PL"/>
-            </w:rPr>
-          </w:pPr>
         </w:p>
         <w:p>
           <w:pPr>
@@ -350,7 +339,7 @@
           <w:r>
             <w:fldChar w:fldCharType="separate"/>
           </w:r>
-          <w:hyperlink w:anchor="_Toc19211015" w:history="1">
+          <w:hyperlink w:anchor="_Toc19554682" w:history="1">
             <w:r>
               <w:rPr>
                 <w:rStyle w:val="Hipercze"/>
@@ -395,7 +384,7 @@
                 <w:noProof/>
                 <w:webHidden/>
               </w:rPr>
-              <w:instrText xml:space="preserve"> PAGEREF _Toc19211015 \h </w:instrText>
+              <w:instrText xml:space="preserve"> PAGEREF _Toc19554682 \h </w:instrText>
             </w:r>
             <w:r>
               <w:rPr>
@@ -439,7 +428,7 @@
               <w:sz w:val="22"/>
             </w:rPr>
           </w:pPr>
-          <w:hyperlink w:anchor="_Toc19211016" w:history="1">
+          <w:hyperlink w:anchor="_Toc19554683" w:history="1">
             <w:r>
               <w:rPr>
                 <w:rStyle w:val="Hipercze"/>
@@ -484,7 +473,7 @@
                 <w:noProof/>
                 <w:webHidden/>
               </w:rPr>
-              <w:instrText xml:space="preserve"> PAGEREF _Toc19211016 \h </w:instrText>
+              <w:instrText xml:space="preserve"> PAGEREF _Toc19554683 \h </w:instrText>
             </w:r>
             <w:r>
               <w:rPr>
@@ -528,7 +517,7 @@
               <w:sz w:val="22"/>
             </w:rPr>
           </w:pPr>
-          <w:hyperlink w:anchor="_Toc19211017" w:history="1">
+          <w:hyperlink w:anchor="_Toc19554684" w:history="1">
             <w:r>
               <w:rPr>
                 <w:rStyle w:val="Hipercze"/>
@@ -575,7 +564,7 @@
                 <w:noProof/>
                 <w:webHidden/>
               </w:rPr>
-              <w:instrText xml:space="preserve"> PAGEREF _Toc19211017 \h </w:instrText>
+              <w:instrText xml:space="preserve"> PAGEREF _Toc19554684 \h </w:instrText>
             </w:r>
             <w:r>
               <w:rPr>
@@ -595,7 +584,7 @@
                 <w:noProof/>
                 <w:webHidden/>
               </w:rPr>
-              <w:t>4</w:t>
+              <w:t>5</w:t>
             </w:r>
             <w:r>
               <w:rPr>
@@ -619,7 +608,7 @@
               <w:sz w:val="22"/>
             </w:rPr>
           </w:pPr>
-          <w:hyperlink w:anchor="_Toc19211018" w:history="1">
+          <w:hyperlink w:anchor="_Toc19554685" w:history="1">
             <w:r>
               <w:rPr>
                 <w:rStyle w:val="Hipercze"/>
@@ -627,7 +616,7 @@
                 <w:noProof/>
                 <w:lang w:val="pl-PL"/>
               </w:rPr>
-              <w:t>3.1 Przegląd ttechnologii</w:t>
+              <w:t>3.1 Przegląd technologii</w:t>
             </w:r>
             <w:r>
               <w:rPr>
@@ -648,7 +637,7 @@
                 <w:noProof/>
                 <w:webHidden/>
               </w:rPr>
-              <w:instrText xml:space="preserve"> PAGEREF _Toc19211018 \h </w:instrText>
+              <w:instrText xml:space="preserve"> PAGEREF _Toc19554685 \h </w:instrText>
             </w:r>
             <w:r>
               <w:rPr>
@@ -668,7 +657,7 @@
                 <w:noProof/>
                 <w:webHidden/>
               </w:rPr>
-              <w:t>4</w:t>
+              <w:t>5</w:t>
             </w:r>
             <w:r>
               <w:rPr>
@@ -692,7 +681,7 @@
               <w:sz w:val="22"/>
             </w:rPr>
           </w:pPr>
-          <w:hyperlink w:anchor="_Toc19211019" w:history="1">
+          <w:hyperlink w:anchor="_Toc19554686" w:history="1">
             <w:r>
               <w:rPr>
                 <w:rStyle w:val="Hipercze"/>
@@ -721,7 +710,7 @@
                 <w:noProof/>
                 <w:webHidden/>
               </w:rPr>
-              <w:instrText xml:space="preserve"> PAGEREF _Toc19211019 \h </w:instrText>
+              <w:instrText xml:space="preserve"> PAGEREF _Toc19554686 \h </w:instrText>
             </w:r>
             <w:r>
               <w:rPr>
@@ -741,7 +730,7 @@
                 <w:noProof/>
                 <w:webHidden/>
               </w:rPr>
-              <w:t>7</w:t>
+              <w:t>8</w:t>
             </w:r>
             <w:r>
               <w:rPr>
@@ -765,12 +754,13 @@
               <w:sz w:val="22"/>
             </w:rPr>
           </w:pPr>
-          <w:hyperlink w:anchor="_Toc19211020" w:history="1">
+          <w:hyperlink w:anchor="_Toc19554687" w:history="1">
             <w:r>
               <w:rPr>
                 <w:rStyle w:val="Hipercze"/>
                 <w:rFonts w:eastAsiaTheme="majorEastAsia"/>
                 <w:noProof/>
+                <w:lang w:val="pl-PL"/>
               </w:rPr>
               <w:t>3.3 Java i Swing</w:t>
             </w:r>
@@ -793,7 +783,7 @@
                 <w:noProof/>
                 <w:webHidden/>
               </w:rPr>
-              <w:instrText xml:space="preserve"> PAGEREF _Toc19211020 \h </w:instrText>
+              <w:instrText xml:space="preserve"> PAGEREF _Toc19554687 \h </w:instrText>
             </w:r>
             <w:r>
               <w:rPr>
@@ -813,7 +803,7 @@
                 <w:noProof/>
                 <w:webHidden/>
               </w:rPr>
-              <w:t>8</w:t>
+              <w:t>9</w:t>
             </w:r>
             <w:r>
               <w:rPr>
@@ -837,12 +827,13 @@
               <w:sz w:val="22"/>
             </w:rPr>
           </w:pPr>
-          <w:hyperlink w:anchor="_Toc19211021" w:history="1">
+          <w:hyperlink w:anchor="_Toc19554688" w:history="1">
             <w:r>
               <w:rPr>
                 <w:rStyle w:val="Hipercze"/>
                 <w:rFonts w:eastAsiaTheme="majorEastAsia"/>
                 <w:noProof/>
+                <w:lang w:val="pl-PL"/>
               </w:rPr>
               <w:t>3.4 C# WPF</w:t>
             </w:r>
@@ -865,7 +856,7 @@
                 <w:noProof/>
                 <w:webHidden/>
               </w:rPr>
-              <w:instrText xml:space="preserve"> PAGEREF _Toc19211021 \h </w:instrText>
+              <w:instrText xml:space="preserve"> PAGEREF _Toc19554688 \h </w:instrText>
             </w:r>
             <w:r>
               <w:rPr>
@@ -885,7 +876,7 @@
                 <w:noProof/>
                 <w:webHidden/>
               </w:rPr>
-              <w:t>9</w:t>
+              <w:t>10</w:t>
             </w:r>
             <w:r>
               <w:rPr>
@@ -935,6 +926,8 @@
           <w:lang w:val="pl-PL"/>
         </w:rPr>
       </w:pPr>
+      <w:bookmarkStart w:id="0" w:name="_GoBack"/>
+      <w:bookmarkEnd w:id="0"/>
     </w:p>
     <w:p>
       <w:pPr>
@@ -1064,14 +1057,14 @@
           <w:numId w:val="2"/>
         </w:numPr>
       </w:pPr>
-      <w:bookmarkStart w:id="0" w:name="_Toc18517160"/>
-      <w:bookmarkStart w:id="1" w:name="_Toc19211015"/>
+      <w:bookmarkStart w:id="1" w:name="_Toc18517160"/>
+      <w:bookmarkStart w:id="2" w:name="_Toc19554682"/>
       <w:proofErr w:type="spellStart"/>
       <w:r>
         <w:t>Wstęp</w:t>
       </w:r>
-      <w:bookmarkEnd w:id="0"/>
       <w:bookmarkEnd w:id="1"/>
+      <w:bookmarkEnd w:id="2"/>
       <w:proofErr w:type="spellEnd"/>
     </w:p>
     <w:p/>
@@ -1328,7 +1321,7 @@
           <w:numId w:val="2"/>
         </w:numPr>
       </w:pPr>
-      <w:bookmarkStart w:id="2" w:name="_Toc19211016"/>
+      <w:bookmarkStart w:id="3" w:name="_Toc19554683"/>
       <w:proofErr w:type="spellStart"/>
       <w:r>
         <w:t>Cel</w:t>
@@ -1341,7 +1334,7 @@
       <w:r>
         <w:t>Pracy</w:t>
       </w:r>
-      <w:bookmarkEnd w:id="2"/>
+      <w:bookmarkEnd w:id="3"/>
       <w:proofErr w:type="spellEnd"/>
     </w:p>
     <w:p/>
@@ -1447,6 +1440,150 @@
     </w:p>
     <w:p>
       <w:pPr>
+        <w:rPr>
+          <w:lang w:val="pl-PL"/>
+        </w:rPr>
+      </w:pPr>
+    </w:p>
+    <w:p>
+      <w:pPr>
+        <w:ind w:left="0" w:firstLine="0"/>
+        <w:rPr>
+          <w:lang w:val="pl-PL"/>
+        </w:rPr>
+      </w:pPr>
+    </w:p>
+    <w:p>
+      <w:pPr>
+        <w:ind w:left="0" w:firstLine="0"/>
+        <w:rPr>
+          <w:lang w:val="pl-PL"/>
+        </w:rPr>
+      </w:pPr>
+    </w:p>
+    <w:p>
+      <w:pPr>
+        <w:ind w:left="0" w:firstLine="0"/>
+        <w:rPr>
+          <w:lang w:val="pl-PL"/>
+        </w:rPr>
+      </w:pPr>
+    </w:p>
+    <w:p>
+      <w:pPr>
+        <w:ind w:left="0" w:firstLine="0"/>
+        <w:rPr>
+          <w:lang w:val="pl-PL"/>
+        </w:rPr>
+      </w:pPr>
+    </w:p>
+    <w:p>
+      <w:pPr>
+        <w:ind w:left="0" w:firstLine="0"/>
+        <w:rPr>
+          <w:lang w:val="pl-PL"/>
+        </w:rPr>
+      </w:pPr>
+    </w:p>
+    <w:p>
+      <w:pPr>
+        <w:ind w:left="0" w:firstLine="0"/>
+        <w:rPr>
+          <w:lang w:val="pl-PL"/>
+        </w:rPr>
+      </w:pPr>
+    </w:p>
+    <w:p>
+      <w:pPr>
+        <w:ind w:left="0" w:firstLine="0"/>
+        <w:rPr>
+          <w:lang w:val="pl-PL"/>
+        </w:rPr>
+      </w:pPr>
+    </w:p>
+    <w:p>
+      <w:pPr>
+        <w:ind w:left="0" w:firstLine="0"/>
+        <w:rPr>
+          <w:lang w:val="pl-PL"/>
+        </w:rPr>
+      </w:pPr>
+    </w:p>
+    <w:p>
+      <w:pPr>
+        <w:ind w:left="0" w:firstLine="0"/>
+        <w:rPr>
+          <w:lang w:val="pl-PL"/>
+        </w:rPr>
+      </w:pPr>
+    </w:p>
+    <w:p>
+      <w:pPr>
+        <w:ind w:left="0" w:firstLine="0"/>
+        <w:rPr>
+          <w:lang w:val="pl-PL"/>
+        </w:rPr>
+      </w:pPr>
+    </w:p>
+    <w:p>
+      <w:pPr>
+        <w:ind w:left="0" w:firstLine="0"/>
+        <w:rPr>
+          <w:lang w:val="pl-PL"/>
+        </w:rPr>
+      </w:pPr>
+    </w:p>
+    <w:p>
+      <w:pPr>
+        <w:ind w:left="0" w:firstLine="0"/>
+        <w:rPr>
+          <w:lang w:val="pl-PL"/>
+        </w:rPr>
+      </w:pPr>
+    </w:p>
+    <w:p>
+      <w:pPr>
+        <w:ind w:left="0" w:firstLine="0"/>
+        <w:rPr>
+          <w:lang w:val="pl-PL"/>
+        </w:rPr>
+      </w:pPr>
+    </w:p>
+    <w:p>
+      <w:pPr>
+        <w:ind w:left="0" w:firstLine="0"/>
+        <w:rPr>
+          <w:lang w:val="pl-PL"/>
+        </w:rPr>
+      </w:pPr>
+    </w:p>
+    <w:p>
+      <w:pPr>
+        <w:ind w:left="0" w:firstLine="0"/>
+        <w:rPr>
+          <w:lang w:val="pl-PL"/>
+        </w:rPr>
+      </w:pPr>
+    </w:p>
+    <w:p>
+      <w:pPr>
+        <w:ind w:left="0" w:firstLine="0"/>
+        <w:rPr>
+          <w:lang w:val="pl-PL"/>
+        </w:rPr>
+      </w:pPr>
+    </w:p>
+    <w:p>
+      <w:pPr>
+        <w:ind w:left="0" w:firstLine="0"/>
+        <w:rPr>
+          <w:lang w:val="pl-PL"/>
+        </w:rPr>
+      </w:pPr>
+    </w:p>
+    <w:p>
+      <w:pPr>
+        <w:ind w:left="0" w:firstLine="0"/>
         <w:rPr>
           <w:lang w:val="pl-PL"/>
         </w:rPr>
@@ -1471,37 +1608,38 @@
           <w:lang w:val="pl-PL"/>
         </w:rPr>
       </w:pPr>
-      <w:bookmarkStart w:id="3" w:name="_Toc19211017"/>
-      <w:r>
-        <w:rPr>
-          <w:lang w:val="pl-PL"/>
-        </w:rPr>
+      <w:bookmarkStart w:id="4" w:name="_Toc19554684"/>
+      <w:r>
+        <w:rPr>
+          <w:lang w:val="pl-PL"/>
+        </w:rPr>
+        <w:lastRenderedPageBreak/>
         <w:t>Wybór technologii</w:t>
       </w:r>
-      <w:bookmarkEnd w:id="3"/>
-    </w:p>
-    <w:p>
-      <w:pPr>
-        <w:rPr>
-          <w:lang w:val="pl-PL"/>
-        </w:rPr>
-      </w:pPr>
-    </w:p>
-    <w:p>
-      <w:pPr>
-        <w:pStyle w:val="Nagwek2"/>
-        <w:rPr>
-          <w:lang w:val="pl-PL"/>
-        </w:rPr>
-      </w:pPr>
-      <w:bookmarkStart w:id="4" w:name="_Toc19211018"/>
+      <w:bookmarkEnd w:id="4"/>
+    </w:p>
+    <w:p>
+      <w:pPr>
+        <w:rPr>
+          <w:lang w:val="pl-PL"/>
+        </w:rPr>
+      </w:pPr>
+    </w:p>
+    <w:p>
+      <w:pPr>
+        <w:pStyle w:val="Nagwek2"/>
+        <w:rPr>
+          <w:lang w:val="pl-PL"/>
+        </w:rPr>
+      </w:pPr>
+      <w:bookmarkStart w:id="5" w:name="_Toc19554685"/>
       <w:r>
         <w:rPr>
           <w:lang w:val="pl-PL"/>
         </w:rPr>
         <w:t>3.1 Przegląd technologii</w:t>
       </w:r>
-      <w:bookmarkEnd w:id="4"/>
+      <w:bookmarkEnd w:id="5"/>
     </w:p>
     <w:p>
       <w:pPr>
@@ -1791,39 +1929,243 @@
         <w:rPr>
           <w:lang w:val="pl-PL"/>
         </w:rPr>
+        <w:t>Języki funkcyjne zostały zaprojektowane z myślą o zastosowaniach współbie</w:t>
+      </w:r>
+      <w:r>
+        <w:rPr>
+          <w:lang w:val="pl-PL"/>
+        </w:rPr>
+        <w:t xml:space="preserve">żnych (Erlang) </w:t>
+      </w:r>
+      <w:r>
+        <w:rPr>
+          <w:lang w:val="pl-PL"/>
+        </w:rPr>
+        <w:t xml:space="preserve">oraz pod kątem tworzenia systemów rozproszonych wymagających długotrwałej pracy </w:t>
+      </w:r>
+      <w:r>
+        <w:rPr>
+          <w:lang w:val="pl-PL"/>
+        </w:rPr>
+        <w:t>oraz odporności na awarie</w:t>
+      </w:r>
+      <w:r>
+        <w:rPr>
+          <w:lang w:val="pl-PL"/>
+        </w:rPr>
+        <w:t>.</w:t>
+      </w:r>
+      <w:r>
+        <w:rPr>
+          <w:lang w:val="pl-PL"/>
+        </w:rPr>
+        <w:t xml:space="preserve"> Jak również  często stosowane są do tworzenia sztucznej inteligencji (Lisp). </w:t>
+      </w:r>
+    </w:p>
+    <w:p>
+      <w:pPr>
+        <w:ind w:left="0" w:firstLine="360"/>
+        <w:rPr>
+          <w:lang w:val="pl-PL"/>
+        </w:rPr>
+      </w:pPr>
+      <w:r>
+        <w:rPr>
+          <w:lang w:val="pl-PL"/>
+        </w:rPr>
+        <w:t>Drugą grupą są języki skryptowe. Jak sama nazwa wskazuje są to języki, które obsługują skrypty</w:t>
+      </w:r>
+      <w:r>
+        <w:rPr>
+          <w:lang w:val="pl-PL"/>
+        </w:rPr>
+        <w:t xml:space="preserve">. Najpopularniejsze to JavaScript, Pyton, PHP, </w:t>
+      </w:r>
+      <w:proofErr w:type="spellStart"/>
+      <w:r>
+        <w:rPr>
+          <w:lang w:val="pl-PL"/>
+        </w:rPr>
+        <w:t>Ruby</w:t>
+      </w:r>
+      <w:proofErr w:type="spellEnd"/>
+      <w:r>
+        <w:rPr>
+          <w:lang w:val="pl-PL"/>
+        </w:rPr>
+        <w:t xml:space="preserve"> on </w:t>
+      </w:r>
+      <w:proofErr w:type="spellStart"/>
+      <w:r>
+        <w:rPr>
+          <w:lang w:val="pl-PL"/>
+        </w:rPr>
+        <w:t>Rails</w:t>
+      </w:r>
+      <w:proofErr w:type="spellEnd"/>
+      <w:r>
+        <w:rPr>
+          <w:lang w:val="pl-PL"/>
+        </w:rPr>
+        <w:t>, Perl</w:t>
+      </w:r>
+      <w:r>
+        <w:rPr>
+          <w:lang w:val="pl-PL"/>
+        </w:rPr>
+        <w:t xml:space="preserve"> czy Node.JS. Grupa ta odróżnia się od pozostałych tym, że kod napisany w tych językach może być </w:t>
+      </w:r>
+      <w:r>
+        <w:rPr>
+          <w:lang w:val="pl-PL"/>
+        </w:rPr>
+        <w:t>tworzony</w:t>
+      </w:r>
+      <w:r>
+        <w:rPr>
+          <w:lang w:val="pl-PL"/>
+        </w:rPr>
+        <w:t xml:space="preserve"> nawet w notatniku i nie musi być kompilowany do pliku wykonywalnego </w:t>
+      </w:r>
+      <w:r>
+        <w:rPr>
+          <w:lang w:val="pl-PL"/>
+        </w:rPr>
+        <w:t xml:space="preserve">- </w:t>
+      </w:r>
+      <w:r>
+        <w:rPr>
+          <w:lang w:val="pl-PL"/>
+        </w:rPr>
+        <w:t xml:space="preserve">zrozumiałego dla komputera. Proces kompilacji w językach skryptowych odbywa się </w:t>
+      </w:r>
+      <w:r>
+        <w:rPr>
+          <w:lang w:val="pl-PL"/>
+        </w:rPr>
+        <w:t xml:space="preserve">za każdym razem </w:t>
+      </w:r>
+      <w:r>
+        <w:rPr>
+          <w:lang w:val="pl-PL"/>
+        </w:rPr>
+        <w:t>w momencie uruchomienia programu.</w:t>
+      </w:r>
+      <w:r>
+        <w:rPr>
+          <w:lang w:val="pl-PL"/>
+        </w:rPr>
+        <w:t xml:space="preserve"> Zaletą takiego programowania jest szybsze pisanie aplikacji a programy tworzone  w tych technologiach mają zwykle małą objętość. Języki skryptowe często stosuje się do automatyzowania różnego rodzaju zadań najczęściej administracyjnych. Skrypty wykorzystywane są również do sterownia przebiegiem gry, kontrolują wtedy fabułę, dialogi czy </w:t>
+      </w:r>
+      <w:r>
+        <w:rPr>
+          <w:lang w:val="pl-PL"/>
+        </w:rPr>
+        <w:t>sterują</w:t>
+      </w:r>
+      <w:r>
+        <w:rPr>
+          <w:lang w:val="pl-PL"/>
+        </w:rPr>
+        <w:t xml:space="preserve"> zachowaniem wirtualnych postaci. </w:t>
+      </w:r>
+      <w:r>
+        <w:rPr>
+          <w:lang w:val="pl-PL"/>
+        </w:rPr>
+        <w:t>Języki takie jak PHP czy JavaScript wykorzystywane są w technologiach internetowych</w:t>
+      </w:r>
+      <w:r>
+        <w:rPr>
+          <w:lang w:val="pl-PL"/>
+        </w:rPr>
+        <w:t xml:space="preserve"> (HTML)</w:t>
+      </w:r>
+      <w:r>
+        <w:rPr>
+          <w:lang w:val="pl-PL"/>
+        </w:rPr>
+        <w:t xml:space="preserve"> do dynamicznej interakcji z użytkownikiem poprzez reagowanie na zdarzenia, zapewnieniu walidacji danych z formularzy czy dynamicznym manipulowaniu obiektami na stronach internetowych. </w:t>
+      </w:r>
+    </w:p>
+    <w:p>
+      <w:pPr>
+        <w:ind w:left="0" w:firstLine="360"/>
+        <w:rPr>
+          <w:lang w:val="pl-PL"/>
+        </w:rPr>
+      </w:pPr>
+      <w:r>
+        <w:rPr>
+          <w:lang w:val="pl-PL"/>
+        </w:rPr>
         <w:lastRenderedPageBreak/>
-        <w:t>Języki funkcyjne zostały zaprojektowane z myślą o zastosowaniach współbie</w:t>
-      </w:r>
-      <w:r>
-        <w:rPr>
-          <w:lang w:val="pl-PL"/>
-        </w:rPr>
-        <w:t xml:space="preserve">żnych (Erlang) </w:t>
-      </w:r>
-      <w:r>
-        <w:rPr>
-          <w:lang w:val="pl-PL"/>
-        </w:rPr>
-        <w:t xml:space="preserve">oraz pod kątem tworzenia systemów rozproszonych wymagających długotrwałej pracy </w:t>
-      </w:r>
-      <w:r>
-        <w:rPr>
-          <w:lang w:val="pl-PL"/>
-        </w:rPr>
-        <w:t>oraz odporności na awarie</w:t>
-      </w:r>
+        <w:t>Kolejną gru</w:t>
+      </w:r>
+      <w:r>
+        <w:rPr>
+          <w:lang w:val="pl-PL"/>
+        </w:rPr>
+        <w:t xml:space="preserve">pą, której przedstawicielem jest język  </w:t>
+      </w:r>
+      <w:r>
+        <w:rPr>
+          <w:lang w:val="pl-PL"/>
+        </w:rPr>
+        <w:t>C, są języki proceduralne. Głównym założeniem tych technologii jest to, że program główny składa się z wielu procedur (podprogramów) lub funkcji realizujących określone zadania które mogą być   wywoływane wile razy. Zadaniem procedur jest mo</w:t>
+      </w:r>
+      <w:r>
+        <w:rPr>
+          <w:lang w:val="pl-PL"/>
+        </w:rPr>
+        <w:t xml:space="preserve">dyfikacja zmiennych globalnych, albo też modyfikacja wartości lub struktury przekazanej w parametrze, natomiast funkcja oprócz modyfikacji parametrów może je również zwracać. Możliwe jest również zagnieżdżanie </w:t>
+      </w:r>
+      <w:proofErr w:type="spellStart"/>
+      <w:r>
+        <w:rPr>
+          <w:lang w:val="pl-PL"/>
+        </w:rPr>
+        <w:t>odwołań</w:t>
+      </w:r>
+      <w:proofErr w:type="spellEnd"/>
+      <w:r>
+        <w:rPr>
+          <w:lang w:val="pl-PL"/>
+        </w:rPr>
+        <w:t xml:space="preserve"> do procedur dzięki czemu można korzystać  z rekurencji.</w:t>
+      </w:r>
+      <w:r>
+        <w:rPr>
+          <w:lang w:val="pl-PL"/>
+        </w:rPr>
+        <w:t xml:space="preserve"> C jest językiem strukturalnym i nie wspiera programowania obiektowego, jednakże programowanie obiektowe jest w nim możliwe. Dodatkowo język C jest </w:t>
+      </w:r>
+      <w:r>
+        <w:rPr>
+          <w:lang w:val="pl-PL"/>
+        </w:rPr>
+        <w:t xml:space="preserve">wśród języków wysokopoziomowych „najbliżej” maszyny co czyni go bardzo wygodnym narzędziem do tworzenia oprogramowania dla systemów czy mikrokontrolerów. Jeżyk C jest bardzo wydajny i lekki przez co chętnie jest wykorzystywany do programowania systemów wbudowanych stosowanych w urządzeniach domowych takich jak pralki, lodówki poprzez zegarki a kończąc na </w:t>
+      </w:r>
+      <w:r>
+        <w:rPr>
+          <w:lang w:val="pl-PL"/>
+        </w:rPr>
+        <w:t xml:space="preserve">elementach samochodów takich jak: wyświetlacze, czujniki czy systemy zapewniające bezpieczeństwo. C został również do napisania jąder takich systemów jak Linux, Windows, Android czy biblioteki graficznej </w:t>
+      </w:r>
+      <w:proofErr w:type="spellStart"/>
+      <w:r>
+        <w:rPr>
+          <w:lang w:val="pl-PL"/>
+        </w:rPr>
+        <w:t>OpenGL</w:t>
+      </w:r>
+      <w:proofErr w:type="spellEnd"/>
       <w:r>
         <w:rPr>
           <w:lang w:val="pl-PL"/>
         </w:rPr>
         <w:t>.</w:t>
       </w:r>
-      <w:r>
-        <w:rPr>
-          <w:lang w:val="pl-PL"/>
-        </w:rPr>
-        <w:t xml:space="preserve"> Jak również  często stosowane są do tworzenia sztucznej inteligencji (Lisp). </w:t>
-      </w:r>
     </w:p>
     <w:p>
       <w:pPr>
@@ -1836,210 +2178,6 @@
         <w:rPr>
           <w:lang w:val="pl-PL"/>
         </w:rPr>
-        <w:t>Drugą grupą są języki skryptowe. Jak sama nazwa wskazuje są to języki, które obsługują skrypty</w:t>
-      </w:r>
-      <w:r>
-        <w:rPr>
-          <w:lang w:val="pl-PL"/>
-        </w:rPr>
-        <w:t xml:space="preserve">. Najpopularniejsze to JavaScript, Pyton, PHP, </w:t>
-      </w:r>
-      <w:proofErr w:type="spellStart"/>
-      <w:r>
-        <w:rPr>
-          <w:lang w:val="pl-PL"/>
-        </w:rPr>
-        <w:t>Ruby</w:t>
-      </w:r>
-      <w:proofErr w:type="spellEnd"/>
-      <w:r>
-        <w:rPr>
-          <w:lang w:val="pl-PL"/>
-        </w:rPr>
-        <w:t xml:space="preserve"> on </w:t>
-      </w:r>
-      <w:proofErr w:type="spellStart"/>
-      <w:r>
-        <w:rPr>
-          <w:lang w:val="pl-PL"/>
-        </w:rPr>
-        <w:t>Rails</w:t>
-      </w:r>
-      <w:proofErr w:type="spellEnd"/>
-      <w:r>
-        <w:rPr>
-          <w:lang w:val="pl-PL"/>
-        </w:rPr>
-        <w:t>, Perl</w:t>
-      </w:r>
-      <w:r>
-        <w:rPr>
-          <w:lang w:val="pl-PL"/>
-        </w:rPr>
-        <w:t xml:space="preserve"> czy Node.JS. Grupa ta odróżnia się od pozostałych tym, że kod napisany w tych językach może być </w:t>
-      </w:r>
-      <w:r>
-        <w:rPr>
-          <w:lang w:val="pl-PL"/>
-        </w:rPr>
-        <w:t>tworzony</w:t>
-      </w:r>
-      <w:r>
-        <w:rPr>
-          <w:lang w:val="pl-PL"/>
-        </w:rPr>
-        <w:t xml:space="preserve"> nawet w notatniku i nie musi być kompilowany do pliku wykonywalnego </w:t>
-      </w:r>
-      <w:r>
-        <w:rPr>
-          <w:lang w:val="pl-PL"/>
-        </w:rPr>
-        <w:t xml:space="preserve">- </w:t>
-      </w:r>
-      <w:r>
-        <w:rPr>
-          <w:lang w:val="pl-PL"/>
-        </w:rPr>
-        <w:t xml:space="preserve">zrozumiałego dla komputera. Proces kompilacji w językach skryptowych odbywa się </w:t>
-      </w:r>
-      <w:r>
-        <w:rPr>
-          <w:lang w:val="pl-PL"/>
-        </w:rPr>
-        <w:t xml:space="preserve">za każdym razem </w:t>
-      </w:r>
-      <w:r>
-        <w:rPr>
-          <w:lang w:val="pl-PL"/>
-        </w:rPr>
-        <w:t>w momencie uruchomienia programu.</w:t>
-      </w:r>
-      <w:r>
-        <w:rPr>
-          <w:lang w:val="pl-PL"/>
-        </w:rPr>
-        <w:t xml:space="preserve"> Zaletą takiego programowania jest szybsze pisanie aplikacji a programy tworzone  w tych technologiach mają zwykle małą objętość. Języki skryptowe często stosuje się do automatyzowania różnego rodzaju zadań najczęściej administracyjnych. Skrypty wykorzystywane są również do sterownia przebiegiem gry, kontrolują wtedy fabułę, dialogi czy </w:t>
-      </w:r>
-      <w:r>
-        <w:rPr>
-          <w:lang w:val="pl-PL"/>
-        </w:rPr>
-        <w:t>sterują</w:t>
-      </w:r>
-      <w:r>
-        <w:rPr>
-          <w:lang w:val="pl-PL"/>
-        </w:rPr>
-        <w:t xml:space="preserve"> zachowaniem wirtualnych postaci. </w:t>
-      </w:r>
-      <w:r>
-        <w:rPr>
-          <w:lang w:val="pl-PL"/>
-        </w:rPr>
-        <w:t>Języki takie jak PHP czy JavaScript wykorzystywane są w technologiach internetowych</w:t>
-      </w:r>
-      <w:r>
-        <w:rPr>
-          <w:lang w:val="pl-PL"/>
-        </w:rPr>
-        <w:t xml:space="preserve"> (HTML)</w:t>
-      </w:r>
-      <w:r>
-        <w:rPr>
-          <w:lang w:val="pl-PL"/>
-        </w:rPr>
-        <w:t xml:space="preserve"> do dynamicznej interakcji z użytkownikiem poprzez reagowanie na zdarzenia, zapewnieniu walidacji danych z formularzy czy dynamicznym manipulowaniu obiektami na stronach internetowych. </w:t>
-      </w:r>
-    </w:p>
-    <w:p>
-      <w:pPr>
-        <w:ind w:left="0" w:firstLine="360"/>
-        <w:rPr>
-          <w:lang w:val="pl-PL"/>
-        </w:rPr>
-      </w:pPr>
-      <w:r>
-        <w:rPr>
-          <w:lang w:val="pl-PL"/>
-        </w:rPr>
-        <w:t>Kolejną gru</w:t>
-      </w:r>
-      <w:r>
-        <w:rPr>
-          <w:lang w:val="pl-PL"/>
-        </w:rPr>
-        <w:t xml:space="preserve">pą, której przedstawicielem jest język  </w:t>
-      </w:r>
-      <w:r>
-        <w:rPr>
-          <w:lang w:val="pl-PL"/>
-        </w:rPr>
-        <w:t>C, są języki proceduralne. Głównym założeniem tych technologii jest to, że program główny składa się z wielu procedur (podprogramów) lub funkcji realizujących określone zadania które mogą być   wywoływane wile razy. Zadaniem procedur jest mo</w:t>
-      </w:r>
-      <w:r>
-        <w:rPr>
-          <w:lang w:val="pl-PL"/>
-        </w:rPr>
-        <w:t xml:space="preserve">dyfikacja zmiennych globalnych, albo też modyfikacja wartości lub struktury przekazanej w parametrze, natomiast funkcja oprócz modyfikacji parametrów może je również zwracać. Możliwe jest również zagnieżdżanie </w:t>
-      </w:r>
-      <w:proofErr w:type="spellStart"/>
-      <w:r>
-        <w:rPr>
-          <w:lang w:val="pl-PL"/>
-        </w:rPr>
-        <w:t>odwołań</w:t>
-      </w:r>
-      <w:proofErr w:type="spellEnd"/>
-      <w:r>
-        <w:rPr>
-          <w:lang w:val="pl-PL"/>
-        </w:rPr>
-        <w:t xml:space="preserve"> do procedur dzięki czemu można korzystać  z rekurencji.</w:t>
-      </w:r>
-      <w:r>
-        <w:rPr>
-          <w:lang w:val="pl-PL"/>
-        </w:rPr>
-        <w:t xml:space="preserve"> C jest językiem strukturalnym i nie wspiera programowania obiektowego, jednakże programowanie obiektowe jest w nim możliwe. Dodatkowo język C jest </w:t>
-      </w:r>
-      <w:r>
-        <w:rPr>
-          <w:lang w:val="pl-PL"/>
-        </w:rPr>
-        <w:t xml:space="preserve">wśród języków wysokopoziomowych „najbliżej” maszyny co czyni go bardzo wygodnym narzędziem do tworzenia oprogramowania dla systemów czy mikrokontrolerów. Jeżyk C jest bardzo wydajny i lekki przez co chętnie jest wykorzystywany do programowania systemów wbudowanych stosowanych w urządzeniach domowych takich jak pralki, lodówki poprzez zegarki a kończąc na </w:t>
-      </w:r>
-      <w:r>
-        <w:rPr>
-          <w:lang w:val="pl-PL"/>
-        </w:rPr>
-        <w:t xml:space="preserve">elementach samochodów takich jak: wyświetlacze, czujniki czy systemy zapewniające bezpieczeństwo. C został również do napisania jąder takich systemów jak Linux, Windows, Android czy biblioteki graficznej </w:t>
-      </w:r>
-      <w:proofErr w:type="spellStart"/>
-      <w:r>
-        <w:rPr>
-          <w:lang w:val="pl-PL"/>
-        </w:rPr>
-        <w:t>OpenGL</w:t>
-      </w:r>
-      <w:proofErr w:type="spellEnd"/>
-      <w:r>
-        <w:rPr>
-          <w:lang w:val="pl-PL"/>
-        </w:rPr>
-        <w:t>.</w:t>
-      </w:r>
-    </w:p>
-    <w:p>
-      <w:pPr>
-        <w:ind w:left="0" w:firstLine="360"/>
-        <w:rPr>
-          <w:lang w:val="pl-PL"/>
-        </w:rPr>
-      </w:pPr>
-      <w:r>
-        <w:rPr>
-          <w:lang w:val="pl-PL"/>
-        </w:rPr>
         <w:t xml:space="preserve">Ostatnią grupą stanowią języki obiektowe. Do najpopularniejszych technologii z tej grupy należą: C++, Java, C#. </w:t>
       </w:r>
       <w:r>
@@ -2076,31 +2214,7 @@
         <w:rPr>
           <w:lang w:val="pl-PL"/>
         </w:rPr>
-        <w:t xml:space="preserve"> Podstawowymi </w:t>
-      </w:r>
-      <w:r>
-        <w:rPr>
-          <w:lang w:val="pl-PL"/>
-        </w:rPr>
-        <w:t xml:space="preserve"> </w:t>
-      </w:r>
-      <w:r>
-        <w:rPr>
-          <w:lang w:val="pl-PL"/>
-        </w:rPr>
-        <w:t xml:space="preserve">założeniami </w:t>
-      </w:r>
-      <w:r>
-        <w:rPr>
-          <w:lang w:val="pl-PL"/>
-        </w:rPr>
-        <w:t>paradygmatu obiektowego</w:t>
-      </w:r>
-      <w:r>
-        <w:rPr>
-          <w:lang w:val="pl-PL"/>
-        </w:rPr>
-        <w:t xml:space="preserve"> są cztery cechy: </w:t>
+        <w:t xml:space="preserve"> Podstawowymi  założeniami paradygmatu obiektowego są cztery cechy: </w:t>
       </w:r>
       <w:r>
         <w:rPr>
@@ -2130,10 +2244,14 @@
         <w:rPr>
           <w:lang w:val="pl-PL"/>
         </w:rPr>
+        <w:t xml:space="preserve"> </w:t>
+      </w:r>
+      <w:r>
+        <w:rPr>
+          <w:lang w:val="pl-PL"/>
+        </w:rPr>
         <w:t>polega na ukrywaniu lub pomijaniu mało istotnych informacji a skupieniu się na wydobyciu informacji, które są niezmienne i wspólne dla pewnej grupy obiektów.</w:t>
       </w:r>
-      <w:bookmarkStart w:id="5" w:name="_GoBack"/>
-      <w:bookmarkEnd w:id="5"/>
     </w:p>
     <w:p>
       <w:pPr>
@@ -2150,7 +2268,6 @@
         <w:rPr>
           <w:lang w:val="pl-PL"/>
         </w:rPr>
-        <w:lastRenderedPageBreak/>
         <w:t xml:space="preserve">Dziedziczenie - </w:t>
       </w:r>
       <w:r>
@@ -2205,19 +2322,7 @@
         <w:rPr>
           <w:lang w:val="pl-PL"/>
         </w:rPr>
-        <w:t>nie może zmieniać w nieoczekiwany sposób</w:t>
-      </w:r>
-      <w:r>
-        <w:rPr>
-          <w:lang w:val="pl-PL"/>
-        </w:rPr>
-        <w:t xml:space="preserve"> </w:t>
-      </w:r>
-      <w:r>
-        <w:rPr>
-          <w:lang w:val="pl-PL"/>
-        </w:rPr>
-        <w:t>sta</w:t>
+        <w:t>nie może zmieniać w nieoczekiwany sposób sta</w:t>
       </w:r>
       <w:r>
         <w:rPr>
@@ -2247,14 +2352,26 @@
         <w:rPr>
           <w:lang w:val="pl-PL"/>
         </w:rPr>
-        <w:t xml:space="preserve">czyli traktowanie różnych danych w jednolity sposób. </w:t>
+        <w:t>czyli traktowanie różny</w:t>
+      </w:r>
+      <w:r>
+        <w:rPr>
+          <w:lang w:val="pl-PL"/>
+        </w:rPr>
+        <w:t xml:space="preserve">ch danych w jednolity sposób. </w:t>
       </w:r>
       <w:proofErr w:type="spellStart"/>
       <w:r>
         <w:rPr>
           <w:lang w:val="pl-PL"/>
         </w:rPr>
-        <w:t>Rrozrózniamy</w:t>
+        <w:t>R</w:t>
+      </w:r>
+      <w:r>
+        <w:rPr>
+          <w:lang w:val="pl-PL"/>
+        </w:rPr>
+        <w:t>ozrózniamy</w:t>
       </w:r>
       <w:proofErr w:type="spellEnd"/>
       <w:r>
@@ -2283,19 +2400,6 @@
         </w:rPr>
         <w:t>.</w:t>
       </w:r>
-      <w:r>
-        <w:rPr>
-          <w:lang w:val="pl-PL"/>
-        </w:rPr>
-        <w:t>s</w:t>
-      </w:r>
-    </w:p>
-    <w:p>
-      <w:pPr>
-        <w:rPr>
-          <w:lang w:val="pl-PL"/>
-        </w:rPr>
-      </w:pPr>
     </w:p>
     <w:p>
       <w:pPr>
@@ -2308,145 +2412,120 @@
         <w:rPr>
           <w:lang w:val="pl-PL"/>
         </w:rPr>
-        <w:t xml:space="preserve">Na rynku programistycznym istnieje wiele różnych technologii za pomocą których można by zrealizować aplikację do symulowania rzeczywistych rozgrywek sportowych. </w:t>
-      </w:r>
-      <w:r>
-        <w:rPr>
-          <w:lang w:val="pl-PL"/>
-        </w:rPr>
-        <w:t xml:space="preserve">Zarówno języki </w:t>
-      </w:r>
-      <w:proofErr w:type="spellStart"/>
-      <w:r>
-        <w:rPr>
-          <w:lang w:val="pl-PL"/>
-        </w:rPr>
-        <w:t>proceduralne</w:t>
-      </w:r>
-      <w:r>
-        <w:rPr>
-          <w:lang w:val="pl-PL"/>
-        </w:rPr>
-        <w:t>-strukturalne</w:t>
-      </w:r>
-      <w:proofErr w:type="spellEnd"/>
-      <w:r>
-        <w:rPr>
-          <w:lang w:val="pl-PL"/>
-        </w:rPr>
-        <w:t xml:space="preserve"> (C, Fortran, Pascal)</w:t>
-      </w:r>
-      <w:r>
-        <w:rPr>
-          <w:lang w:val="pl-PL"/>
-        </w:rPr>
-        <w:t xml:space="preserve"> jak i obiektowe</w:t>
-      </w:r>
-      <w:r>
-        <w:rPr>
-          <w:lang w:val="pl-PL"/>
-        </w:rPr>
-        <w:t xml:space="preserve"> (</w:t>
-      </w:r>
-      <w:proofErr w:type="spellStart"/>
-      <w:r>
-        <w:rPr>
-          <w:lang w:val="pl-PL"/>
-        </w:rPr>
-        <w:t>Smaltalk</w:t>
-      </w:r>
-      <w:proofErr w:type="spellEnd"/>
-      <w:r>
-        <w:rPr>
-          <w:lang w:val="pl-PL"/>
-        </w:rPr>
-        <w:t xml:space="preserve">, </w:t>
-      </w:r>
-      <w:proofErr w:type="spellStart"/>
-      <w:r>
-        <w:rPr>
-          <w:lang w:val="pl-PL"/>
-        </w:rPr>
-        <w:t>Python</w:t>
-      </w:r>
-      <w:proofErr w:type="spellEnd"/>
-      <w:r>
-        <w:rPr>
-          <w:lang w:val="pl-PL"/>
-        </w:rPr>
-        <w:t xml:space="preserve">, </w:t>
-      </w:r>
-      <w:r>
-        <w:rPr>
-          <w:lang w:val="pl-PL"/>
-        </w:rPr>
-        <w:t>C++, Java, C#)</w:t>
-      </w:r>
-      <w:r>
-        <w:rPr>
-          <w:lang w:val="pl-PL"/>
-        </w:rPr>
-        <w:t xml:space="preserve"> nadają się do tworzenia aplikacji czy też skomplikowanych  systemów symulujących rozmaite zdarzenia występujące w świecie rzeczywistym jak i wirtualnym. Jednakże popularność w ostatnich latach języków obiektowych oraz dostępność darmowych i rozbudowanych bibliotek, które ułatwiają i przyśpieszają znacząco tworzenie kodu  przemawia na korzyść właśnie tych języków. </w:t>
-      </w:r>
-      <w:r>
-        <w:rPr>
-          <w:lang w:val="pl-PL"/>
-        </w:rPr>
-        <w:t xml:space="preserve">Dużym </w:t>
-      </w:r>
-      <w:r>
-        <w:rPr>
-          <w:lang w:val="pl-PL"/>
-        </w:rPr>
-        <w:t xml:space="preserve"> atut</w:t>
-      </w:r>
-      <w:r>
-        <w:rPr>
-          <w:lang w:val="pl-PL"/>
-        </w:rPr>
-        <w:t>em</w:t>
-      </w:r>
-      <w:r>
-        <w:rPr>
-          <w:lang w:val="pl-PL"/>
-        </w:rPr>
-        <w:t xml:space="preserve"> i przewagą języków obiektowych nad językami proceduralnymi jest fakt, że taki sposób programowania jest bardziej zgodny rzeczywistością a ludzki mózg jest lepiej przystosowany do  takiego podejścia podczas przetwarzania informacji. </w:t>
-      </w:r>
-      <w:r>
-        <w:rPr>
-          <w:lang w:val="pl-PL"/>
-        </w:rPr>
-        <w:t>Dodatkowo p</w:t>
-      </w:r>
-      <w:r>
-        <w:rPr>
-          <w:lang w:val="pl-PL"/>
-        </w:rPr>
-        <w:t xml:space="preserve">odstawowe założenia paradygmatu obiektowego takie jak abstrakcja czy enkapsulacja przyczyniają się do zwiększenia czytelności kodu natomiast dziedziczenie i polimorfizm są zwykle używane </w:t>
-      </w:r>
-      <w:r>
-        <w:rPr>
-          <w:lang w:val="pl-PL"/>
-        </w:rPr>
-        <w:t>w celu redukcji zbędnego kodu.</w:t>
-      </w:r>
-    </w:p>
-    <w:p>
-      <w:pPr>
-        <w:rPr>
-          <w:lang w:val="pl-PL"/>
-        </w:rPr>
-      </w:pPr>
-    </w:p>
-    <w:p>
-      <w:pPr>
-        <w:pStyle w:val="Nagwek2"/>
-        <w:ind w:hanging="10"/>
-        <w:rPr>
-          <w:lang w:val="pl-PL"/>
-        </w:rPr>
-      </w:pPr>
-      <w:bookmarkStart w:id="6" w:name="_Toc19211019"/>
+        <w:t xml:space="preserve">Odnosząc się do powyższej charakterystyki technologii językowych stwierdzam, że najodpowiedniejszą grupą do stworzenia symulatora </w:t>
+      </w:r>
+      <w:r>
+        <w:rPr>
+          <w:lang w:val="pl-PL"/>
+        </w:rPr>
+        <w:t>rzeczywistych</w:t>
+      </w:r>
+      <w:r>
+        <w:rPr>
+          <w:lang w:val="pl-PL"/>
+        </w:rPr>
+        <w:t xml:space="preserve"> rozgrywek ligowych w oparciu o graficzny interfejs użytkownika jest grupa języków obiektowych. J</w:t>
+      </w:r>
+      <w:r>
+        <w:rPr>
+          <w:lang w:val="pl-PL"/>
+        </w:rPr>
+        <w:t>ęz</w:t>
+      </w:r>
+      <w:r>
+        <w:rPr>
+          <w:lang w:val="pl-PL"/>
+        </w:rPr>
+        <w:t xml:space="preserve">yki funkcyjne </w:t>
+      </w:r>
+      <w:r>
+        <w:rPr>
+          <w:lang w:val="pl-PL"/>
+        </w:rPr>
+        <w:t xml:space="preserve">jak wcześniej napisałem mają główne zastosowanie w systemach rozproszonych czy projektowaniu sztucznej inteligencji. Języki skryptowe są w ostatnich czasach bardzo często wykorzystywane przy wytwarzaniu aplikacji internetowych. Języki proceduralne nadają się do </w:t>
+      </w:r>
+      <w:r>
+        <w:rPr>
+          <w:lang w:val="pl-PL"/>
+        </w:rPr>
+        <w:lastRenderedPageBreak/>
+        <w:t>programowania tego typu aplikacji, jednakże p</w:t>
+      </w:r>
+      <w:r>
+        <w:rPr>
+          <w:lang w:val="pl-PL"/>
+        </w:rPr>
+        <w:t xml:space="preserve">rzewagą języków obiektowych nad językami proceduralnymi jest fakt, że taki sposób programowania jest bardziej zgodny rzeczywistością a ludzki mózg jest lepiej przystosowany do  takiego podejścia podczas przetwarzania informacji. </w:t>
+      </w:r>
+      <w:r>
+        <w:rPr>
+          <w:lang w:val="pl-PL"/>
+        </w:rPr>
+        <w:t>P</w:t>
+      </w:r>
+      <w:r>
+        <w:rPr>
+          <w:lang w:val="pl-PL"/>
+        </w:rPr>
+        <w:t>odstawowe założenia paradygmatu obiektowego takie jak abstrakcja czy enkapsulacja przyczyniają się do zwiększenia czytelności kodu natomiast dziedziczenie i polimorfizm są zwykle używane w celu redukcji zbędnego kodu.</w:t>
+      </w:r>
+      <w:r>
+        <w:rPr>
+          <w:lang w:val="pl-PL"/>
+        </w:rPr>
+        <w:t xml:space="preserve"> Dodatkowo w ostatnich latach języki obiektowe zostały wyposażone w </w:t>
+      </w:r>
+      <w:r>
+        <w:rPr>
+          <w:lang w:val="pl-PL"/>
+        </w:rPr>
+        <w:t xml:space="preserve">potężne </w:t>
+      </w:r>
+      <w:r>
+        <w:rPr>
+          <w:lang w:val="pl-PL"/>
+        </w:rPr>
+        <w:t xml:space="preserve">darmowe biblioteki graficzne , </w:t>
+      </w:r>
+      <w:r>
+        <w:rPr>
+          <w:lang w:val="pl-PL"/>
+        </w:rPr>
+        <w:t xml:space="preserve">które ułatwiają i przyśpieszają znacząco tworzenie kodu  </w:t>
+      </w:r>
+    </w:p>
+    <w:p>
+      <w:pPr>
+        <w:ind w:left="0" w:firstLine="360"/>
+        <w:rPr>
+          <w:lang w:val="pl-PL"/>
+        </w:rPr>
+      </w:pPr>
+    </w:p>
+    <w:p>
+      <w:pPr>
+        <w:ind w:left="0" w:firstLine="360"/>
+        <w:rPr>
+          <w:lang w:val="pl-PL"/>
+        </w:rPr>
+      </w:pPr>
+    </w:p>
+    <w:p>
+      <w:pPr>
+        <w:ind w:left="0" w:firstLine="360"/>
+        <w:rPr>
+          <w:lang w:val="pl-PL"/>
+        </w:rPr>
+      </w:pPr>
+    </w:p>
+    <w:p>
+      <w:pPr>
+        <w:pStyle w:val="Nagwek2"/>
+        <w:rPr>
+          <w:lang w:val="pl-PL"/>
+        </w:rPr>
+      </w:pPr>
+      <w:bookmarkStart w:id="6" w:name="_Toc19554686"/>
       <w:r>
         <w:rPr>
           <w:lang w:val="pl-PL"/>
@@ -2801,25 +2880,29 @@
       <w:pPr>
         <w:pStyle w:val="Nagwek2"/>
         <w:ind w:hanging="10"/>
-      </w:pPr>
-      <w:bookmarkStart w:id="7" w:name="_Toc19211020"/>
-      <w:r>
+        <w:rPr>
+          <w:lang w:val="pl-PL"/>
+        </w:rPr>
+      </w:pPr>
+      <w:bookmarkStart w:id="7" w:name="_Toc19554687"/>
+      <w:r>
+        <w:rPr>
+          <w:lang w:val="pl-PL"/>
+        </w:rPr>
         <w:lastRenderedPageBreak/>
         <w:t>3.</w:t>
       </w:r>
       <w:r>
+        <w:rPr>
+          <w:lang w:val="pl-PL"/>
+        </w:rPr>
         <w:t>3</w:t>
       </w:r>
       <w:r>
-        <w:t xml:space="preserve"> Java </w:t>
-      </w:r>
-      <w:proofErr w:type="spellStart"/>
-      <w:r>
-        <w:t>i</w:t>
-      </w:r>
-      <w:proofErr w:type="spellEnd"/>
-      <w:r>
-        <w:t xml:space="preserve"> Swing</w:t>
+        <w:rPr>
+          <w:lang w:val="pl-PL"/>
+        </w:rPr>
+        <w:t xml:space="preserve"> Java i Swing</w:t>
       </w:r>
       <w:bookmarkEnd w:id="7"/>
     </w:p>
@@ -2827,226 +2910,343 @@
       <w:pPr>
         <w:pStyle w:val="Nagwek2"/>
         <w:ind w:hanging="10"/>
-      </w:pPr>
-    </w:p>
-    <w:p>
-      <w:pPr>
-        <w:pStyle w:val="Nagwek2"/>
-        <w:ind w:hanging="10"/>
-      </w:pPr>
-    </w:p>
-    <w:p>
-      <w:pPr>
-        <w:pStyle w:val="Nagwek2"/>
-        <w:ind w:hanging="10"/>
-      </w:pPr>
-    </w:p>
-    <w:p>
-      <w:pPr>
-        <w:pStyle w:val="Nagwek2"/>
-        <w:ind w:hanging="10"/>
-      </w:pPr>
-    </w:p>
-    <w:p>
-      <w:pPr>
-        <w:pStyle w:val="Nagwek2"/>
-        <w:ind w:hanging="10"/>
-      </w:pPr>
-    </w:p>
-    <w:p>
-      <w:pPr>
-        <w:pStyle w:val="Nagwek2"/>
-        <w:ind w:hanging="10"/>
-      </w:pPr>
-    </w:p>
-    <w:p>
-      <w:pPr>
-        <w:pStyle w:val="Nagwek2"/>
-        <w:ind w:hanging="10"/>
-      </w:pPr>
-    </w:p>
-    <w:p>
-      <w:pPr>
-        <w:pStyle w:val="Nagwek2"/>
-        <w:ind w:hanging="10"/>
-      </w:pPr>
-    </w:p>
-    <w:p>
-      <w:pPr>
-        <w:pStyle w:val="Nagwek2"/>
-        <w:ind w:hanging="10"/>
-      </w:pPr>
-    </w:p>
-    <w:p>
-      <w:pPr>
-        <w:pStyle w:val="Nagwek2"/>
-        <w:ind w:hanging="10"/>
-      </w:pPr>
-    </w:p>
-    <w:p>
-      <w:pPr>
-        <w:pStyle w:val="Nagwek2"/>
-        <w:ind w:hanging="10"/>
-      </w:pPr>
-    </w:p>
-    <w:p>
-      <w:pPr>
-        <w:pStyle w:val="Nagwek2"/>
-        <w:ind w:hanging="10"/>
-      </w:pPr>
-    </w:p>
-    <w:p>
-      <w:pPr>
-        <w:pStyle w:val="Nagwek2"/>
-        <w:ind w:hanging="10"/>
-      </w:pPr>
-    </w:p>
-    <w:p>
-      <w:pPr>
-        <w:pStyle w:val="Nagwek2"/>
-        <w:ind w:hanging="10"/>
-      </w:pPr>
-    </w:p>
-    <w:p>
-      <w:pPr>
-        <w:pStyle w:val="Nagwek2"/>
-        <w:ind w:hanging="10"/>
-      </w:pPr>
-    </w:p>
-    <w:p>
-      <w:pPr>
-        <w:pStyle w:val="Nagwek2"/>
-        <w:ind w:hanging="10"/>
-      </w:pPr>
-    </w:p>
-    <w:p>
-      <w:pPr>
-        <w:pStyle w:val="Nagwek2"/>
-        <w:ind w:hanging="10"/>
-      </w:pPr>
-    </w:p>
-    <w:p>
-      <w:pPr>
-        <w:pStyle w:val="Nagwek2"/>
-        <w:ind w:hanging="10"/>
-      </w:pPr>
-    </w:p>
-    <w:p>
-      <w:pPr>
-        <w:pStyle w:val="Nagwek2"/>
-        <w:ind w:hanging="10"/>
-      </w:pPr>
-    </w:p>
-    <w:p>
-      <w:pPr>
-        <w:pStyle w:val="Nagwek2"/>
-        <w:ind w:hanging="10"/>
-      </w:pPr>
-    </w:p>
-    <w:p>
-      <w:pPr>
-        <w:pStyle w:val="Nagwek2"/>
-        <w:ind w:hanging="10"/>
-      </w:pPr>
-    </w:p>
-    <w:p>
-      <w:pPr>
-        <w:pStyle w:val="Nagwek2"/>
-        <w:ind w:hanging="10"/>
-      </w:pPr>
-    </w:p>
-    <w:p>
-      <w:pPr>
-        <w:pStyle w:val="Nagwek2"/>
-        <w:ind w:hanging="10"/>
-      </w:pPr>
-    </w:p>
-    <w:p>
-      <w:pPr>
-        <w:pStyle w:val="Nagwek2"/>
-        <w:ind w:hanging="10"/>
-      </w:pPr>
-    </w:p>
-    <w:p>
-      <w:pPr>
-        <w:pStyle w:val="Nagwek2"/>
-        <w:ind w:hanging="10"/>
-      </w:pPr>
-    </w:p>
-    <w:p>
-      <w:pPr>
-        <w:pStyle w:val="Nagwek2"/>
-        <w:ind w:hanging="10"/>
-      </w:pPr>
-    </w:p>
-    <w:p>
-      <w:pPr>
-        <w:pStyle w:val="Nagwek2"/>
-        <w:ind w:hanging="10"/>
-      </w:pPr>
-    </w:p>
-    <w:p>
-      <w:pPr>
-        <w:pStyle w:val="Nagwek2"/>
-        <w:ind w:hanging="10"/>
-      </w:pPr>
-    </w:p>
-    <w:p>
-      <w:pPr>
-        <w:pStyle w:val="Nagwek2"/>
-        <w:ind w:hanging="10"/>
-      </w:pPr>
-    </w:p>
-    <w:p>
-      <w:pPr>
-        <w:pStyle w:val="Nagwek2"/>
-        <w:ind w:hanging="10"/>
-      </w:pPr>
-    </w:p>
-    <w:p>
-      <w:pPr>
-        <w:pStyle w:val="Nagwek2"/>
-        <w:ind w:hanging="10"/>
-      </w:pPr>
-    </w:p>
-    <w:p>
-      <w:pPr>
-        <w:pStyle w:val="Nagwek2"/>
-        <w:ind w:hanging="10"/>
-      </w:pPr>
-    </w:p>
-    <w:p>
-      <w:pPr>
-        <w:pStyle w:val="Nagwek2"/>
-        <w:ind w:hanging="10"/>
-      </w:pPr>
-    </w:p>
-    <w:p>
-      <w:pPr>
-        <w:pStyle w:val="Nagwek2"/>
-        <w:ind w:hanging="10"/>
-      </w:pPr>
-    </w:p>
-    <w:p>
-      <w:pPr>
-        <w:pStyle w:val="Nagwek2"/>
-        <w:ind w:hanging="10"/>
-      </w:pPr>
-    </w:p>
-    <w:p>
-      <w:pPr>
-        <w:pStyle w:val="Nagwek2"/>
-        <w:ind w:hanging="10"/>
-      </w:pPr>
-      <w:bookmarkStart w:id="8" w:name="_Toc19211021"/>
-      <w:r>
+        <w:rPr>
+          <w:lang w:val="pl-PL"/>
+        </w:rPr>
+      </w:pPr>
+    </w:p>
+    <w:p>
+      <w:pPr>
+        <w:pStyle w:val="Nagwek2"/>
+        <w:ind w:hanging="10"/>
+        <w:rPr>
+          <w:lang w:val="pl-PL"/>
+        </w:rPr>
+      </w:pPr>
+    </w:p>
+    <w:p>
+      <w:pPr>
+        <w:pStyle w:val="Nagwek2"/>
+        <w:ind w:hanging="10"/>
+        <w:rPr>
+          <w:lang w:val="pl-PL"/>
+        </w:rPr>
+      </w:pPr>
+    </w:p>
+    <w:p>
+      <w:pPr>
+        <w:pStyle w:val="Nagwek2"/>
+        <w:ind w:hanging="10"/>
+        <w:rPr>
+          <w:lang w:val="pl-PL"/>
+        </w:rPr>
+      </w:pPr>
+    </w:p>
+    <w:p>
+      <w:pPr>
+        <w:pStyle w:val="Nagwek2"/>
+        <w:ind w:hanging="10"/>
+        <w:rPr>
+          <w:lang w:val="pl-PL"/>
+        </w:rPr>
+      </w:pPr>
+    </w:p>
+    <w:p>
+      <w:pPr>
+        <w:pStyle w:val="Nagwek2"/>
+        <w:ind w:hanging="10"/>
+        <w:rPr>
+          <w:lang w:val="pl-PL"/>
+        </w:rPr>
+      </w:pPr>
+    </w:p>
+    <w:p>
+      <w:pPr>
+        <w:pStyle w:val="Nagwek2"/>
+        <w:ind w:hanging="10"/>
+        <w:rPr>
+          <w:lang w:val="pl-PL"/>
+        </w:rPr>
+      </w:pPr>
+    </w:p>
+    <w:p>
+      <w:pPr>
+        <w:pStyle w:val="Nagwek2"/>
+        <w:ind w:hanging="10"/>
+        <w:rPr>
+          <w:lang w:val="pl-PL"/>
+        </w:rPr>
+      </w:pPr>
+    </w:p>
+    <w:p>
+      <w:pPr>
+        <w:pStyle w:val="Nagwek2"/>
+        <w:ind w:hanging="10"/>
+        <w:rPr>
+          <w:lang w:val="pl-PL"/>
+        </w:rPr>
+      </w:pPr>
+    </w:p>
+    <w:p>
+      <w:pPr>
+        <w:pStyle w:val="Nagwek2"/>
+        <w:ind w:hanging="10"/>
+        <w:rPr>
+          <w:lang w:val="pl-PL"/>
+        </w:rPr>
+      </w:pPr>
+    </w:p>
+    <w:p>
+      <w:pPr>
+        <w:pStyle w:val="Nagwek2"/>
+        <w:ind w:hanging="10"/>
+        <w:rPr>
+          <w:lang w:val="pl-PL"/>
+        </w:rPr>
+      </w:pPr>
+    </w:p>
+    <w:p>
+      <w:pPr>
+        <w:pStyle w:val="Nagwek2"/>
+        <w:ind w:hanging="10"/>
+        <w:rPr>
+          <w:lang w:val="pl-PL"/>
+        </w:rPr>
+      </w:pPr>
+    </w:p>
+    <w:p>
+      <w:pPr>
+        <w:pStyle w:val="Nagwek2"/>
+        <w:ind w:hanging="10"/>
+        <w:rPr>
+          <w:lang w:val="pl-PL"/>
+        </w:rPr>
+      </w:pPr>
+    </w:p>
+    <w:p>
+      <w:pPr>
+        <w:pStyle w:val="Nagwek2"/>
+        <w:ind w:hanging="10"/>
+        <w:rPr>
+          <w:lang w:val="pl-PL"/>
+        </w:rPr>
+      </w:pPr>
+    </w:p>
+    <w:p>
+      <w:pPr>
+        <w:pStyle w:val="Nagwek2"/>
+        <w:ind w:hanging="10"/>
+        <w:rPr>
+          <w:lang w:val="pl-PL"/>
+        </w:rPr>
+      </w:pPr>
+    </w:p>
+    <w:p>
+      <w:pPr>
+        <w:pStyle w:val="Nagwek2"/>
+        <w:ind w:hanging="10"/>
+        <w:rPr>
+          <w:lang w:val="pl-PL"/>
+        </w:rPr>
+      </w:pPr>
+    </w:p>
+    <w:p>
+      <w:pPr>
+        <w:pStyle w:val="Nagwek2"/>
+        <w:ind w:hanging="10"/>
+        <w:rPr>
+          <w:lang w:val="pl-PL"/>
+        </w:rPr>
+      </w:pPr>
+    </w:p>
+    <w:p>
+      <w:pPr>
+        <w:pStyle w:val="Nagwek2"/>
+        <w:ind w:hanging="10"/>
+        <w:rPr>
+          <w:lang w:val="pl-PL"/>
+        </w:rPr>
+      </w:pPr>
+    </w:p>
+    <w:p>
+      <w:pPr>
+        <w:pStyle w:val="Nagwek2"/>
+        <w:ind w:hanging="10"/>
+        <w:rPr>
+          <w:lang w:val="pl-PL"/>
+        </w:rPr>
+      </w:pPr>
+    </w:p>
+    <w:p>
+      <w:pPr>
+        <w:pStyle w:val="Nagwek2"/>
+        <w:ind w:hanging="10"/>
+        <w:rPr>
+          <w:lang w:val="pl-PL"/>
+        </w:rPr>
+      </w:pPr>
+    </w:p>
+    <w:p>
+      <w:pPr>
+        <w:pStyle w:val="Nagwek2"/>
+        <w:ind w:hanging="10"/>
+        <w:rPr>
+          <w:lang w:val="pl-PL"/>
+        </w:rPr>
+      </w:pPr>
+    </w:p>
+    <w:p>
+      <w:pPr>
+        <w:pStyle w:val="Nagwek2"/>
+        <w:ind w:hanging="10"/>
+        <w:rPr>
+          <w:lang w:val="pl-PL"/>
+        </w:rPr>
+      </w:pPr>
+    </w:p>
+    <w:p>
+      <w:pPr>
+        <w:pStyle w:val="Nagwek2"/>
+        <w:ind w:hanging="10"/>
+        <w:rPr>
+          <w:lang w:val="pl-PL"/>
+        </w:rPr>
+      </w:pPr>
+    </w:p>
+    <w:p>
+      <w:pPr>
+        <w:pStyle w:val="Nagwek2"/>
+        <w:ind w:hanging="10"/>
+        <w:rPr>
+          <w:lang w:val="pl-PL"/>
+        </w:rPr>
+      </w:pPr>
+    </w:p>
+    <w:p>
+      <w:pPr>
+        <w:pStyle w:val="Nagwek2"/>
+        <w:ind w:hanging="10"/>
+        <w:rPr>
+          <w:lang w:val="pl-PL"/>
+        </w:rPr>
+      </w:pPr>
+    </w:p>
+    <w:p>
+      <w:pPr>
+        <w:pStyle w:val="Nagwek2"/>
+        <w:ind w:hanging="10"/>
+        <w:rPr>
+          <w:lang w:val="pl-PL"/>
+        </w:rPr>
+      </w:pPr>
+    </w:p>
+    <w:p>
+      <w:pPr>
+        <w:pStyle w:val="Nagwek2"/>
+        <w:ind w:hanging="10"/>
+        <w:rPr>
+          <w:lang w:val="pl-PL"/>
+        </w:rPr>
+      </w:pPr>
+    </w:p>
+    <w:p>
+      <w:pPr>
+        <w:pStyle w:val="Nagwek2"/>
+        <w:ind w:hanging="10"/>
+        <w:rPr>
+          <w:lang w:val="pl-PL"/>
+        </w:rPr>
+      </w:pPr>
+    </w:p>
+    <w:p>
+      <w:pPr>
+        <w:pStyle w:val="Nagwek2"/>
+        <w:ind w:hanging="10"/>
+        <w:rPr>
+          <w:lang w:val="pl-PL"/>
+        </w:rPr>
+      </w:pPr>
+    </w:p>
+    <w:p>
+      <w:pPr>
+        <w:pStyle w:val="Nagwek2"/>
+        <w:ind w:hanging="10"/>
+        <w:rPr>
+          <w:lang w:val="pl-PL"/>
+        </w:rPr>
+      </w:pPr>
+    </w:p>
+    <w:p>
+      <w:pPr>
+        <w:pStyle w:val="Nagwek2"/>
+        <w:ind w:hanging="10"/>
+        <w:rPr>
+          <w:lang w:val="pl-PL"/>
+        </w:rPr>
+      </w:pPr>
+    </w:p>
+    <w:p>
+      <w:pPr>
+        <w:pStyle w:val="Nagwek2"/>
+        <w:ind w:hanging="10"/>
+        <w:rPr>
+          <w:lang w:val="pl-PL"/>
+        </w:rPr>
+      </w:pPr>
+    </w:p>
+    <w:p>
+      <w:pPr>
+        <w:pStyle w:val="Nagwek2"/>
+        <w:ind w:hanging="10"/>
+        <w:rPr>
+          <w:lang w:val="pl-PL"/>
+        </w:rPr>
+      </w:pPr>
+    </w:p>
+    <w:p>
+      <w:pPr>
+        <w:pStyle w:val="Nagwek2"/>
+        <w:ind w:hanging="10"/>
+        <w:rPr>
+          <w:lang w:val="pl-PL"/>
+        </w:rPr>
+      </w:pPr>
+    </w:p>
+    <w:p>
+      <w:pPr>
+        <w:pStyle w:val="Nagwek2"/>
+        <w:ind w:hanging="10"/>
+        <w:rPr>
+          <w:lang w:val="pl-PL"/>
+        </w:rPr>
+      </w:pPr>
+    </w:p>
+    <w:p>
+      <w:pPr>
+        <w:pStyle w:val="Nagwek2"/>
+        <w:ind w:hanging="10"/>
+        <w:rPr>
+          <w:lang w:val="pl-PL"/>
+        </w:rPr>
+      </w:pPr>
+      <w:bookmarkStart w:id="8" w:name="_Toc19554688"/>
+      <w:r>
+        <w:rPr>
+          <w:lang w:val="pl-PL"/>
+        </w:rPr>
         <w:lastRenderedPageBreak/>
         <w:t>3.</w:t>
       </w:r>
       <w:r>
+        <w:rPr>
+          <w:lang w:val="pl-PL"/>
+        </w:rPr>
         <w:t>4</w:t>
       </w:r>
       <w:r>
+        <w:rPr>
+          <w:lang w:val="pl-PL"/>
+        </w:rPr>
         <w:t xml:space="preserve"> C# WPF</w:t>
       </w:r>
       <w:bookmarkEnd w:id="8"/>
@@ -3054,18 +3254,48 @@
     <w:p>
       <w:pPr>
         <w:ind w:left="360" w:firstLine="0"/>
-      </w:pPr>
-    </w:p>
-    <w:p/>
+        <w:rPr>
+          <w:lang w:val="pl-PL"/>
+        </w:rPr>
+      </w:pPr>
+    </w:p>
+    <w:p>
+      <w:pPr>
+        <w:rPr>
+          <w:lang w:val="pl-PL"/>
+        </w:rPr>
+      </w:pPr>
+    </w:p>
     <w:p>
       <w:pPr>
         <w:pStyle w:val="Akapitzlist"/>
         <w:ind w:firstLine="0"/>
-      </w:pPr>
-    </w:p>
-    <w:p/>
-    <w:p/>
-    <w:p/>
+        <w:rPr>
+          <w:lang w:val="pl-PL"/>
+        </w:rPr>
+      </w:pPr>
+    </w:p>
+    <w:p>
+      <w:pPr>
+        <w:rPr>
+          <w:lang w:val="pl-PL"/>
+        </w:rPr>
+      </w:pPr>
+    </w:p>
+    <w:p>
+      <w:pPr>
+        <w:rPr>
+          <w:lang w:val="pl-PL"/>
+        </w:rPr>
+      </w:pPr>
+    </w:p>
+    <w:p>
+      <w:pPr>
+        <w:rPr>
+          <w:lang w:val="pl-PL"/>
+        </w:rPr>
+      </w:pPr>
+    </w:p>
     <w:sectPr>
       <w:headerReference w:type="default" r:id="rId8"/>
       <w:footerReference w:type="default" r:id="rId9"/>
@@ -3134,7 +3364,7 @@
             <w:noProof/>
             <w:lang w:val="pl-PL"/>
           </w:rPr>
-          <w:t>6</w:t>
+          <w:t>3</w:t>
         </w:r>
         <w:r>
           <w:fldChar w:fldCharType="end"/>
@@ -4697,7 +4927,7 @@
 </file>
 
 <file path=customXml/itemProps1.xml><?xml version="1.0" encoding="utf-8"?>
-<ds:datastoreItem xmlns:ds="http://schemas.openxmlformats.org/officeDocument/2006/customXml" ds:itemID="{120E4B60-A1F8-4B89-B572-5EB3F8F74BDB}">
+<ds:datastoreItem xmlns:ds="http://schemas.openxmlformats.org/officeDocument/2006/customXml" ds:itemID="{94E0A769-2FE5-4EA0-9697-EEFD02F32F92}">
   <ds:schemaRefs>
     <ds:schemaRef ds:uri="http://schemas.openxmlformats.org/officeDocument/2006/bibliography"/>
   </ds:schemaRefs>

</xml_diff>

<commit_message>
Cel c.d. + słownik
</commit_message>
<xml_diff>
--- a/Piotr Paziak Praca Inżynierska.docx
+++ b/Piotr Paziak Praca Inżynierska.docx
@@ -1054,14 +1054,12 @@
       <w:bookmarkStart w:id="0" w:name="_Toc18517160"/>
       <w:bookmarkStart w:id="1" w:name="_Toc20045835"/>
       <w:bookmarkStart w:id="2" w:name="_Toc20045849"/>
-      <w:proofErr w:type="spellStart"/>
       <w:r>
         <w:t>Wstęp</w:t>
       </w:r>
       <w:bookmarkEnd w:id="0"/>
       <w:bookmarkEnd w:id="1"/>
       <w:bookmarkEnd w:id="2"/>
-      <w:proofErr w:type="spellEnd"/>
     </w:p>
     <w:p/>
     <w:p>
@@ -1265,7 +1263,6 @@
         </w:rPr>
         <w:t xml:space="preserve">symulatorów rozgrywek piłkarskich tak zwanych futbol menadżerów. Grałem w nie od czasów </w:t>
       </w:r>
-      <w:proofErr w:type="spellStart"/>
       <w:r>
         <w:rPr>
           <w:lang w:val="pl-PL"/>
@@ -1276,14 +1273,7 @@
         <w:rPr>
           <w:lang w:val="pl-PL"/>
         </w:rPr>
-        <w:t>ommodore</w:t>
-      </w:r>
-      <w:proofErr w:type="spellEnd"/>
-      <w:r>
-        <w:rPr>
-          <w:lang w:val="pl-PL"/>
-        </w:rPr>
-        <w:t xml:space="preserve"> c-64</w:t>
+        <w:t>ommodore c-64</w:t>
       </w:r>
       <w:r>
         <w:rPr>
@@ -1322,6 +1312,210 @@
           <w:lang w:val="pl-PL"/>
         </w:rPr>
         <w:t>pozwoliła mi połączyć pasję z nauką programowania co było kolejnym krokiem na drodze osobistego rozwoju oraz pomogło mi na uzyskanie awansu zawodowego. Jednocześnie umożliwiło mi to pogłębienie wiedzy w zakresie programowania obiektowego i zastosowania jej w praktyce.</w:t>
+      </w:r>
+    </w:p>
+    <w:p>
+      <w:pPr>
+        <w:ind w:firstLine="338"/>
+        <w:rPr>
+          <w:lang w:val="pl-PL"/>
+        </w:rPr>
+      </w:pPr>
+    </w:p>
+    <w:p>
+      <w:pPr>
+        <w:rPr>
+          <w:rFonts w:eastAsiaTheme="minorHAnsi"/>
+          <w:color w:val="222222"/>
+          <w:szCs w:val="24"/>
+          <w:lang w:val="pl-PL" w:eastAsia="en-US"/>
+        </w:rPr>
+      </w:pPr>
+      <w:r>
+        <w:rPr>
+          <w:rFonts w:eastAsiaTheme="minorHAnsi"/>
+          <w:color w:val="222222"/>
+          <w:szCs w:val="24"/>
+          <w:lang w:val="pl-PL" w:eastAsia="en-US"/>
+        </w:rPr>
+        <w:t xml:space="preserve">       </w:t>
+      </w:r>
+      <w:r>
+        <w:rPr>
+          <w:rFonts w:eastAsiaTheme="minorHAnsi"/>
+          <w:color w:val="222222"/>
+          <w:szCs w:val="24"/>
+          <w:lang w:val="pl-PL" w:eastAsia="en-US"/>
+        </w:rPr>
+        <w:t>Podstawowe poj</w:t>
+      </w:r>
+      <w:r>
+        <w:rPr>
+          <w:rFonts w:ascii="TimesNewRoman" w:eastAsiaTheme="minorHAnsi" w:hAnsi="TimesNewRoman" w:cs="TimesNewRoman"/>
+          <w:color w:val="222222"/>
+          <w:szCs w:val="24"/>
+          <w:lang w:val="pl-PL" w:eastAsia="en-US"/>
+        </w:rPr>
+        <w:t>ę</w:t>
+      </w:r>
+      <w:r>
+        <w:rPr>
+          <w:rFonts w:eastAsiaTheme="minorHAnsi"/>
+          <w:color w:val="222222"/>
+          <w:szCs w:val="24"/>
+          <w:lang w:val="pl-PL" w:eastAsia="en-US"/>
+        </w:rPr>
+        <w:t>cia wykorzystane w pracy:</w:t>
+      </w:r>
+    </w:p>
+    <w:p>
+      <w:pPr>
+        <w:pStyle w:val="Akapitzlist"/>
+        <w:numPr>
+          <w:ilvl w:val="0"/>
+          <w:numId w:val="5"/>
+        </w:numPr>
+        <w:rPr>
+          <w:lang w:val="pl-PL"/>
+        </w:rPr>
+      </w:pPr>
+      <w:r>
+        <w:rPr>
+          <w:rFonts w:eastAsiaTheme="minorHAnsi"/>
+          <w:color w:val="222222"/>
+          <w:szCs w:val="24"/>
+          <w:lang w:val="pl-PL" w:eastAsia="en-US"/>
+        </w:rPr>
+        <w:t>K</w:t>
+      </w:r>
+      <w:r>
+        <w:rPr>
+          <w:rFonts w:eastAsiaTheme="minorHAnsi"/>
+          <w:color w:val="222222"/>
+          <w:szCs w:val="24"/>
+          <w:lang w:val="pl-PL" w:eastAsia="en-US"/>
+        </w:rPr>
+        <w:t xml:space="preserve">lasa </w:t>
+      </w:r>
+      <w:r>
+        <w:rPr>
+          <w:rFonts w:eastAsiaTheme="minorHAnsi"/>
+          <w:color w:val="222222"/>
+          <w:szCs w:val="24"/>
+          <w:lang w:val="pl-PL" w:eastAsia="en-US"/>
+        </w:rPr>
+        <w:t xml:space="preserve">- </w:t>
+      </w:r>
+      <w:r>
+        <w:rPr>
+          <w:rFonts w:eastAsiaTheme="minorHAnsi"/>
+          <w:color w:val="222222"/>
+          <w:szCs w:val="24"/>
+          <w:lang w:val="pl-PL" w:eastAsia="en-US"/>
+        </w:rPr>
+        <w:t xml:space="preserve">typ złożony, tworzony przez programistę. Składa się z atrybutów (składowe, pola) opisujących daną klasę oraz z metod (funkcji) które mogą zmieniać wartości atrybutów. Atrybuty </w:t>
+      </w:r>
+      <w:r>
+        <w:rPr>
+          <w:rFonts w:eastAsiaTheme="minorHAnsi"/>
+          <w:color w:val="222222"/>
+          <w:szCs w:val="24"/>
+          <w:lang w:val="pl-PL" w:eastAsia="en-US"/>
+        </w:rPr>
+        <w:t>mogą posiadać specyfikator  public – dostępne z każdego miejsca programu, private –dostępne tylko dla metod danej klasy oraz protected – dostępne dla metod klasy oraz klas które po niej dziedziczą.</w:t>
+      </w:r>
+      <w:r>
+        <w:rPr>
+          <w:rFonts w:eastAsiaTheme="minorHAnsi"/>
+          <w:color w:val="222222"/>
+          <w:szCs w:val="24"/>
+          <w:lang w:val="pl-PL" w:eastAsia="en-US"/>
+        </w:rPr>
+        <w:t xml:space="preserve"> Oprócz zwykłych metod w jej skład wchodzi konstruktor służący do wytwarzania obiektów oraz destruktor do niszczenia.</w:t>
+      </w:r>
+    </w:p>
+    <w:p>
+      <w:pPr>
+        <w:pStyle w:val="Akapitzlist"/>
+        <w:numPr>
+          <w:ilvl w:val="0"/>
+          <w:numId w:val="5"/>
+        </w:numPr>
+        <w:rPr>
+          <w:lang w:val="pl-PL"/>
+        </w:rPr>
+      </w:pPr>
+      <w:r>
+        <w:rPr>
+          <w:rFonts w:eastAsiaTheme="minorHAnsi"/>
+          <w:color w:val="222222"/>
+          <w:szCs w:val="24"/>
+          <w:lang w:val="pl-PL" w:eastAsia="en-US"/>
+        </w:rPr>
+        <w:t xml:space="preserve">Obiekt </w:t>
+      </w:r>
+      <w:r>
+        <w:rPr>
+          <w:rFonts w:eastAsiaTheme="minorHAnsi"/>
+          <w:color w:val="222222"/>
+          <w:szCs w:val="24"/>
+          <w:lang w:val="pl-PL" w:eastAsia="en-US"/>
+        </w:rPr>
+        <w:t>–</w:t>
+      </w:r>
+      <w:r>
+        <w:rPr>
+          <w:rFonts w:eastAsiaTheme="minorHAnsi"/>
+          <w:color w:val="222222"/>
+          <w:szCs w:val="24"/>
+          <w:lang w:val="pl-PL" w:eastAsia="en-US"/>
+        </w:rPr>
+        <w:t xml:space="preserve"> </w:t>
+      </w:r>
+      <w:r>
+        <w:rPr>
+          <w:rFonts w:eastAsiaTheme="minorHAnsi"/>
+          <w:color w:val="222222"/>
+          <w:szCs w:val="24"/>
+          <w:lang w:val="pl-PL" w:eastAsia="en-US"/>
+        </w:rPr>
+        <w:t xml:space="preserve">instancja </w:t>
+      </w:r>
+      <w:r>
+        <w:rPr>
+          <w:rFonts w:eastAsiaTheme="minorHAnsi"/>
+          <w:color w:val="222222"/>
+          <w:szCs w:val="24"/>
+          <w:lang w:val="pl-PL" w:eastAsia="en-US"/>
+        </w:rPr>
+        <w:t xml:space="preserve">klasy. </w:t>
+      </w:r>
+      <w:r>
+        <w:rPr>
+          <w:rFonts w:eastAsiaTheme="minorHAnsi"/>
+          <w:color w:val="222222"/>
+          <w:szCs w:val="24"/>
+          <w:lang w:val="pl-PL" w:eastAsia="en-US"/>
+        </w:rPr>
+        <w:t>Jest wytwarzany podobnie jak zmienna(C++), ponieważ w istocie jest nią lub przez dodanie operatora new (C++, Java, C#) służącego do utworzenia konkretnego egzemplarza klasy.</w:t>
+      </w:r>
+    </w:p>
+    <w:p>
+      <w:pPr>
+        <w:pStyle w:val="Akapitzlist"/>
+        <w:numPr>
+          <w:ilvl w:val="0"/>
+          <w:numId w:val="5"/>
+        </w:numPr>
+        <w:rPr>
+          <w:lang w:val="pl-PL"/>
+        </w:rPr>
+      </w:pPr>
+      <w:r>
+        <w:rPr>
+          <w:lang w:val="pl-PL"/>
+        </w:rPr>
+        <w:t xml:space="preserve">Wzorce programowania - </w:t>
       </w:r>
     </w:p>
     <w:p>
@@ -1398,22 +1592,11 @@
       </w:pPr>
       <w:bookmarkStart w:id="3" w:name="_Toc20045836"/>
       <w:bookmarkStart w:id="4" w:name="_Toc20045850"/>
-      <w:proofErr w:type="spellStart"/>
-      <w:r>
-        <w:lastRenderedPageBreak/>
-        <w:t>Cel</w:t>
-      </w:r>
-      <w:proofErr w:type="spellEnd"/>
-      <w:r>
-        <w:t xml:space="preserve"> </w:t>
-      </w:r>
-      <w:proofErr w:type="spellStart"/>
-      <w:r>
-        <w:t>Pracy</w:t>
+      <w:r>
+        <w:t>Cel Pracy</w:t>
       </w:r>
       <w:bookmarkEnd w:id="3"/>
       <w:bookmarkEnd w:id="4"/>
-      <w:proofErr w:type="spellEnd"/>
     </w:p>
     <w:p/>
     <w:p>
@@ -1516,68 +1699,37 @@
         <w:rPr>
           <w:lang w:val="pl-PL"/>
         </w:rPr>
-        <w:t xml:space="preserve">achowań drużyn i zawodników w odniesieniu do rzeczywistości. Dlatego projekt  napisany jest w technologii wykorzystującej obiektowość, która najbardziej nadaje się do takich rozwiązań.  </w:t>
-      </w:r>
-    </w:p>
-    <w:p>
-      <w:pPr>
-        <w:rPr>
-          <w:lang w:val="pl-PL"/>
-        </w:rPr>
-      </w:pPr>
-      <w:r>
-        <w:rPr>
-          <w:lang w:val="pl-PL"/>
-        </w:rPr>
-        <w:t xml:space="preserve">      </w:t>
-      </w:r>
-      <w:r>
-        <w:rPr>
-          <w:lang w:val="pl-PL"/>
-        </w:rPr>
-        <w:t xml:space="preserve">  </w:t>
-      </w:r>
-      <w:r>
-        <w:rPr>
-          <w:lang w:val="pl-PL"/>
-        </w:rPr>
-        <w:tab/>
-      </w:r>
-      <w:r>
-        <w:rPr>
-          <w:lang w:val="pl-PL"/>
-        </w:rPr>
-        <w:t xml:space="preserve">Ważnym celem jest także zaprojektowanie przyjaznego graficznego interfejsu użytkownika (GUI), który w łatwy i intuicyjny sposób umożliwi </w:t>
-      </w:r>
-      <w:r>
-        <w:rPr>
-          <w:lang w:val="pl-PL"/>
-        </w:rPr>
-        <w:t xml:space="preserve">obsługę symulatora </w:t>
-      </w:r>
-      <w:r>
-        <w:rPr>
-          <w:lang w:val="pl-PL"/>
-        </w:rPr>
-        <w:t>osobie</w:t>
-      </w:r>
-      <w:r>
-        <w:rPr>
-          <w:lang w:val="pl-PL"/>
-        </w:rPr>
-        <w:t xml:space="preserve"> z niego </w:t>
-      </w:r>
-      <w:r>
-        <w:rPr>
-          <w:lang w:val="pl-PL"/>
-        </w:rPr>
-        <w:t xml:space="preserve"> korzystającej</w:t>
-      </w:r>
-      <w:r>
-        <w:rPr>
-          <w:lang w:val="pl-PL"/>
-        </w:rPr>
-        <w:t>.</w:t>
+        <w:t>achowań drużyn i zawodników w odniesieniu do rzeczywistości.</w:t>
+      </w:r>
+      <w:r>
+        <w:rPr>
+          <w:lang w:val="pl-PL"/>
+        </w:rPr>
+        <w:t>. Na rynku istnieje kilka grup symulatorów (managerów). Pierwszy z nich realistycznie odwzorowuje rozgrywki ligowe różnych krajów oraz pucharów jak Liga Mistrzów lub Liga Europy. Druga grupa to symulatory typu fantazy w których uczestnicy mogą mieć te same drużyny  z powtarzającymi się zawodnikami w ich składach. C</w:t>
+      </w:r>
+      <w:r>
+        <w:rPr>
+          <w:lang w:val="pl-PL"/>
+        </w:rPr>
+        <w:t>elem projektu jest utworzenie ligi składających się z 16 najlepszych drużyn europejskich</w:t>
+      </w:r>
+      <w:r>
+        <w:rPr>
+          <w:lang w:val="pl-PL"/>
+        </w:rPr>
+        <w:t xml:space="preserve">. </w:t>
+      </w:r>
+      <w:r>
+        <w:rPr>
+          <w:lang w:val="pl-PL"/>
+        </w:rPr>
+        <w:t>Umożliwi to</w:t>
+      </w:r>
+      <w:r>
+        <w:rPr>
+          <w:lang w:val="pl-PL"/>
+        </w:rPr>
+        <w:t xml:space="preserve"> sprawdzenie jak będą kształtowały się rozgrywki</w:t>
       </w:r>
       <w:r>
         <w:rPr>
@@ -1587,6 +1739,91 @@
       </w:r>
       <w:bookmarkStart w:id="5" w:name="_GoBack"/>
       <w:bookmarkEnd w:id="5"/>
+      <w:r>
+        <w:rPr>
+          <w:lang w:val="pl-PL"/>
+        </w:rPr>
+        <w:t xml:space="preserve">kiedy </w:t>
+      </w:r>
+      <w:r>
+        <w:rPr>
+          <w:lang w:val="pl-PL"/>
+        </w:rPr>
+        <w:t>w jednej lidze zostaną zgromadzone najlepsze drużyny i zawodnicy.</w:t>
+      </w:r>
+      <w:r>
+        <w:rPr>
+          <w:lang w:val="pl-PL"/>
+        </w:rPr>
+        <w:t xml:space="preserve"> </w:t>
+      </w:r>
+    </w:p>
+    <w:p>
+      <w:pPr>
+        <w:rPr>
+          <w:lang w:val="pl-PL"/>
+        </w:rPr>
+      </w:pPr>
+      <w:r>
+        <w:rPr>
+          <w:lang w:val="pl-PL"/>
+        </w:rPr>
+        <w:t xml:space="preserve">            </w:t>
+      </w:r>
+      <w:r>
+        <w:rPr>
+          <w:lang w:val="pl-PL"/>
+        </w:rPr>
+        <w:t>Dlatego projekt  napisany jest w technologii wykorzystującej obiektowość, która najbardziej n</w:t>
+      </w:r>
+      <w:r>
+        <w:rPr>
+          <w:lang w:val="pl-PL"/>
+        </w:rPr>
+        <w:t xml:space="preserve">adaje się do takich rozwiązań. </w:t>
+      </w:r>
+      <w:r>
+        <w:rPr>
+          <w:lang w:val="pl-PL"/>
+        </w:rPr>
+        <w:t xml:space="preserve">Ważnym celem jest także zaprojektowanie przyjaznego graficznego interfejsu użytkownika (GUI), który w łatwy i intuicyjny sposób umożliwi </w:t>
+      </w:r>
+      <w:r>
+        <w:rPr>
+          <w:lang w:val="pl-PL"/>
+        </w:rPr>
+        <w:t xml:space="preserve">obsługę symulatora </w:t>
+      </w:r>
+      <w:r>
+        <w:rPr>
+          <w:lang w:val="pl-PL"/>
+        </w:rPr>
+        <w:t>osobie</w:t>
+      </w:r>
+      <w:r>
+        <w:rPr>
+          <w:lang w:val="pl-PL"/>
+        </w:rPr>
+        <w:t xml:space="preserve"> z niego </w:t>
+      </w:r>
+      <w:r>
+        <w:rPr>
+          <w:lang w:val="pl-PL"/>
+        </w:rPr>
+        <w:t xml:space="preserve"> korzystającej</w:t>
+      </w:r>
+      <w:r>
+        <w:rPr>
+          <w:lang w:val="pl-PL"/>
+        </w:rPr>
+        <w:t>.</w:t>
+      </w:r>
+      <w:r>
+        <w:rPr>
+          <w:lang w:val="pl-PL"/>
+        </w:rPr>
+        <w:t xml:space="preserve"> </w:t>
+      </w:r>
     </w:p>
     <w:p>
       <w:pPr>
@@ -2010,14 +2247,12 @@
         </w:rPr>
         <w:t xml:space="preserve"> </w:t>
       </w:r>
-      <w:proofErr w:type="spellStart"/>
       <w:r>
         <w:rPr>
           <w:lang w:val="pl-PL"/>
         </w:rPr>
         <w:t>Haskell</w:t>
       </w:r>
-      <w:proofErr w:type="spellEnd"/>
       <w:r>
         <w:rPr>
           <w:lang w:val="pl-PL"/>
@@ -2046,7 +2281,14 @@
         <w:rPr>
           <w:lang w:val="pl-PL"/>
         </w:rPr>
-        <w:t xml:space="preserve">obliczoną wartość. Może składać się on z innych funkcji, które mogą wywoływać jeszcze inne funkcje. Funkcja może przyjmować jako parametr funkcję jak również zwracać inna funkcję. W programowaniu funkcyjnym zamiast zmiennych występują stałe a zamiast pętli </w:t>
+        <w:t xml:space="preserve">obliczoną wartość. Może składać się on z innych funkcji, </w:t>
+      </w:r>
+      <w:r>
+        <w:rPr>
+          <w:lang w:val="pl-PL"/>
+        </w:rPr>
+        <w:lastRenderedPageBreak/>
+        <w:t xml:space="preserve">które mogą wywoływać jeszcze inne funkcje. Funkcja może przyjmować jako parametr funkcję jak również zwracać inna funkcję. W programowaniu funkcyjnym zamiast zmiennych występują stałe a zamiast pętli </w:t>
       </w:r>
       <w:r>
         <w:rPr>
@@ -2168,30 +2410,8 @@
         <w:rPr>
           <w:lang w:val="pl-PL"/>
         </w:rPr>
-        <w:t xml:space="preserve">. Najpopularniejsze to JavaScript, Pyton, PHP, </w:t>
-      </w:r>
-      <w:proofErr w:type="spellStart"/>
-      <w:r>
-        <w:rPr>
-          <w:lang w:val="pl-PL"/>
-        </w:rPr>
-        <w:t>Ruby</w:t>
-      </w:r>
-      <w:proofErr w:type="spellEnd"/>
-      <w:r>
-        <w:rPr>
-          <w:lang w:val="pl-PL"/>
-        </w:rPr>
-        <w:t xml:space="preserve"> on </w:t>
-      </w:r>
-      <w:proofErr w:type="spellStart"/>
-      <w:r>
-        <w:rPr>
-          <w:lang w:val="pl-PL"/>
-        </w:rPr>
-        <w:t>Rails</w:t>
-      </w:r>
-      <w:proofErr w:type="spellEnd"/>
+        <w:t>. Najpopularniejsze to JavaScript, Pyton, PHP, Ruby on Rails</w:t>
+      </w:r>
       <w:r>
         <w:rPr>
           <w:lang w:val="pl-PL"/>
@@ -2274,14 +2494,7 @@
         <w:rPr>
           <w:lang w:val="pl-PL"/>
         </w:rPr>
-        <w:t xml:space="preserve"> do </w:t>
-      </w:r>
-      <w:r>
-        <w:rPr>
-          <w:lang w:val="pl-PL"/>
-        </w:rPr>
-        <w:lastRenderedPageBreak/>
-        <w:t xml:space="preserve">dynamicznej interakcji z użytkownikiem poprzez reagowanie na zdarzenia, zapewnieniu walidacji danych z formularzy czy dynamicznym manipulowaniu obiektami na stronach internetowych. </w:t>
+        <w:t xml:space="preserve"> do dynamicznej interakcji z użytkownikiem poprzez reagowanie na zdarzenia, zapewnieniu walidacji danych z formularzy czy dynamicznym manipulowaniu obiektami na stronach internetowych. </w:t>
       </w:r>
     </w:p>
     <w:p>
@@ -2313,21 +2526,7 @@
         <w:rPr>
           <w:lang w:val="pl-PL"/>
         </w:rPr>
-        <w:t xml:space="preserve">dyfikacja zmiennych globalnych, albo też modyfikacja wartości lub struktury przekazanej w parametrze, natomiast funkcja oprócz modyfikacji parametrów może je również zwracać. Możliwe jest również zagnieżdżanie </w:t>
-      </w:r>
-      <w:proofErr w:type="spellStart"/>
-      <w:r>
-        <w:rPr>
-          <w:lang w:val="pl-PL"/>
-        </w:rPr>
-        <w:t>odwołań</w:t>
-      </w:r>
-      <w:proofErr w:type="spellEnd"/>
-      <w:r>
-        <w:rPr>
-          <w:lang w:val="pl-PL"/>
-        </w:rPr>
-        <w:t xml:space="preserve"> do procedur dzięki czemu można korzystać  z rekurencji.</w:t>
+        <w:t>dyfikacja zmiennych globalnych, albo też modyfikacja wartości lub struktury przekazanej w parametrze, natomiast funkcja oprócz modyfikacji parametrów może je również zwracać. Możliwe jest również zagnieżdżanie odwołań do procedur dzięki czemu można korzystać  z rekurencji.</w:t>
       </w:r>
       <w:r>
         <w:rPr>
@@ -2345,21 +2544,7 @@
         <w:rPr>
           <w:lang w:val="pl-PL"/>
         </w:rPr>
-        <w:t xml:space="preserve">elementach samochodów takich jak: wyświetlacze, czujniki czy systemy zapewniające bezpieczeństwo. C został również do napisania jąder takich systemów jak Linux, Windows, Android czy biblioteki graficznej </w:t>
-      </w:r>
-      <w:proofErr w:type="spellStart"/>
-      <w:r>
-        <w:rPr>
-          <w:lang w:val="pl-PL"/>
-        </w:rPr>
-        <w:t>OpenGL</w:t>
-      </w:r>
-      <w:proofErr w:type="spellEnd"/>
-      <w:r>
-        <w:rPr>
-          <w:lang w:val="pl-PL"/>
-        </w:rPr>
-        <w:t>.</w:t>
+        <w:t>elementach samochodów takich jak: wyświetlacze, czujniki czy systemy zapewniające bezpieczeństwo. C został również do napisania jąder takich systemów jak Linux, Windows, Android czy biblioteki graficznej OpenGL.</w:t>
       </w:r>
     </w:p>
     <w:p>
@@ -2433,6 +2618,7 @@
         <w:rPr>
           <w:lang w:val="pl-PL"/>
         </w:rPr>
+        <w:lastRenderedPageBreak/>
         <w:t>Abstrakcja -</w:t>
       </w:r>
       <w:r>
@@ -2576,16 +2762,28 @@
     </w:p>
     <w:p>
       <w:pPr>
-        <w:ind w:left="720" w:firstLine="0"/>
-        <w:rPr>
-          <w:lang w:val="pl-PL"/>
-        </w:rPr>
-      </w:pPr>
-      <w:r>
-        <w:rPr>
-          <w:lang w:val="pl-PL"/>
-        </w:rPr>
-        <w:t>Zastosowanie języków obiektowych jest bardzo szerokie. Wykorzystuje się je do pisania gier, aplikacji desktopowych, internetowych jak również mobilnych czy nawet systemów wbudowanych (C++)</w:t>
+        <w:ind w:left="0" w:firstLine="360"/>
+        <w:rPr>
+          <w:lang w:val="pl-PL"/>
+        </w:rPr>
+      </w:pPr>
+      <w:r>
+        <w:rPr>
+          <w:lang w:val="pl-PL"/>
+        </w:rPr>
+        <w:t>Zastosowanie języków obiektowych jest bardzo szerokie. Wykor</w:t>
+      </w:r>
+      <w:r>
+        <w:rPr>
+          <w:lang w:val="pl-PL"/>
+        </w:rPr>
+        <w:t xml:space="preserve">zystuje się je do pisania gier, </w:t>
+      </w:r>
+      <w:r>
+        <w:rPr>
+          <w:lang w:val="pl-PL"/>
+        </w:rPr>
+        <w:t>aplikacji desktopowych, internetowych jak również mobilnych czy nawet systemów wbudowanych (C++)</w:t>
       </w:r>
       <w:r>
         <w:rPr>
@@ -2623,7 +2821,6 @@
         <w:rPr>
           <w:lang w:val="pl-PL"/>
         </w:rPr>
-        <w:lastRenderedPageBreak/>
         <w:t xml:space="preserve">jak wcześniej napisałem mają główne zastosowanie w systemach rozproszonych czy projektowaniu sztucznej inteligencji. Języki skryptowe są w ostatnich czasach bardzo często wykorzystywane przy wytwarzaniu aplikacji internetowych. Języki proceduralne nadają się do programowania tego typu aplikacji, jednakże przewagą języków obiektowych nad językami proceduralnymi jest fakt, że taki sposób programowania jest bardziej zgodny rzeczywistością a ludzki mózg jest lepiej przystosowany do  takiego podejścia podczas przetwarzania informacji. </w:t>
       </w:r>
       <w:r>
@@ -2720,18 +2917,10 @@
         <w:rPr>
           <w:lang w:val="pl-PL"/>
         </w:rPr>
-        <w:t xml:space="preserve">C++ i </w:t>
-      </w:r>
-      <w:proofErr w:type="spellStart"/>
-      <w:r>
-        <w:rPr>
-          <w:lang w:val="pl-PL"/>
-        </w:rPr>
-        <w:t>Qt</w:t>
+        <w:t>C++ i Qt</w:t>
       </w:r>
       <w:bookmarkEnd w:id="10"/>
       <w:bookmarkEnd w:id="11"/>
-      <w:proofErr w:type="spellEnd"/>
     </w:p>
     <w:p>
       <w:pPr>
@@ -2783,49 +2972,14 @@
         <w:rPr>
           <w:lang w:val="pl-PL"/>
         </w:rPr>
-        <w:t xml:space="preserve">C++ został zaprojektowany przez </w:t>
-      </w:r>
-      <w:proofErr w:type="spellStart"/>
-      <w:r>
-        <w:rPr>
-          <w:lang w:val="pl-PL"/>
-        </w:rPr>
-        <w:t>Bjarne</w:t>
-      </w:r>
-      <w:proofErr w:type="spellEnd"/>
-      <w:r>
-        <w:rPr>
-          <w:lang w:val="pl-PL"/>
-        </w:rPr>
-        <w:t xml:space="preserve"> </w:t>
-      </w:r>
-      <w:proofErr w:type="spellStart"/>
-      <w:r>
-        <w:rPr>
-          <w:lang w:val="pl-PL"/>
-        </w:rPr>
-        <w:t>Stroustrupa</w:t>
-      </w:r>
-      <w:proofErr w:type="spellEnd"/>
-      <w:r>
-        <w:rPr>
-          <w:lang w:val="pl-PL"/>
-        </w:rPr>
-        <w:t xml:space="preserve"> jako rozszerzenie języka C o obiektowe mechanizmy abstrakcji danych i silną statyczną kontrolę typów. Zachowanie zgodności z językiem C na poziomie kodu źródłowego pozostaje jednym z podstawowych celów projektowych kolejnych standardów </w:t>
-      </w:r>
-      <w:proofErr w:type="spellStart"/>
-      <w:r>
-        <w:rPr>
-          <w:lang w:val="pl-PL"/>
-        </w:rPr>
-        <w:t>języka.W</w:t>
-      </w:r>
-      <w:proofErr w:type="spellEnd"/>
-      <w:r>
-        <w:rPr>
-          <w:lang w:val="pl-PL"/>
-        </w:rPr>
-        <w:t xml:space="preserve"> latach 90. XX wieku język C++ zdobył pozycję jednego z najpopularniejszych języków programowania ogólnego przeznaczenia</w:t>
+        <w:t xml:space="preserve">C++ został zaprojektowany przez Bjarne Stroustrupa jako rozszerzenie języka C o obiektowe mechanizmy abstrakcji danych i silną statyczną kontrolę typów. Zachowanie </w:t>
+      </w:r>
+      <w:r>
+        <w:rPr>
+          <w:lang w:val="pl-PL"/>
+        </w:rPr>
+        <w:lastRenderedPageBreak/>
+        <w:t>zgodności z językiem C na poziomie kodu źródłowego pozostaje jednym z podstawowych celów projektowych kolejnych standardów języka.W latach 90. XX wieku język C++ zdobył pozycję jednego z najpopularniejszych języków programowania ogólnego przeznaczenia</w:t>
       </w:r>
       <w:r>
         <w:rPr>
@@ -2843,94 +2997,23 @@
           <w:lang w:val="pl-PL"/>
         </w:rPr>
       </w:pPr>
-      <w:proofErr w:type="spellStart"/>
-      <w:r>
-        <w:rPr>
-          <w:lang w:val="pl-PL"/>
-        </w:rPr>
-        <w:t>Qt</w:t>
-      </w:r>
-      <w:proofErr w:type="spellEnd"/>
-      <w:r>
-        <w:rPr>
-          <w:lang w:val="pl-PL"/>
-        </w:rPr>
-        <w:t xml:space="preserve"> jest to wieloplatform</w:t>
-      </w:r>
-      <w:r>
-        <w:rPr>
-          <w:lang w:val="pl-PL"/>
-        </w:rPr>
-        <w:t xml:space="preserve">owy </w:t>
-      </w:r>
-      <w:proofErr w:type="spellStart"/>
-      <w:r>
-        <w:rPr>
-          <w:lang w:val="pl-PL"/>
-        </w:rPr>
-        <w:t>f</w:t>
-      </w:r>
-      <w:r>
-        <w:rPr>
-          <w:lang w:val="pl-PL"/>
-        </w:rPr>
-        <w:t>ramework</w:t>
-      </w:r>
-      <w:proofErr w:type="spellEnd"/>
-      <w:r>
-        <w:rPr>
-          <w:lang w:val="pl-PL"/>
-        </w:rPr>
-        <w:t xml:space="preserve"> służący do tworzenia aplikacji desktopowych, wbudowanych (</w:t>
-      </w:r>
-      <w:proofErr w:type="spellStart"/>
-      <w:r>
-        <w:rPr>
-          <w:lang w:val="pl-PL"/>
-        </w:rPr>
-        <w:t>embedded</w:t>
-      </w:r>
-      <w:proofErr w:type="spellEnd"/>
-      <w:r>
-        <w:rPr>
-          <w:lang w:val="pl-PL"/>
-        </w:rPr>
-        <w:t xml:space="preserve">) i mobilnych które, mogą być uruchamiane na wszystkich podstawowych systemach (Windows, Linux, </w:t>
-      </w:r>
-      <w:proofErr w:type="spellStart"/>
-      <w:r>
-        <w:rPr>
-          <w:lang w:val="pl-PL"/>
-        </w:rPr>
-        <w:t>iOs</w:t>
-      </w:r>
-      <w:proofErr w:type="spellEnd"/>
-      <w:r>
-        <w:rPr>
-          <w:lang w:val="pl-PL"/>
-        </w:rPr>
-        <w:t xml:space="preserve">, Android, BlackBerry i inne). </w:t>
-      </w:r>
-      <w:proofErr w:type="spellStart"/>
-      <w:r>
-        <w:rPr>
-          <w:lang w:val="pl-PL"/>
-        </w:rPr>
-        <w:t>Qt</w:t>
-      </w:r>
-      <w:proofErr w:type="spellEnd"/>
-      <w:r>
-        <w:rPr>
-          <w:lang w:val="pl-PL"/>
-        </w:rPr>
-        <w:t xml:space="preserve"> używa standardów C++ z </w:t>
-      </w:r>
-      <w:proofErr w:type="spellStart"/>
-      <w:r>
-        <w:rPr>
-          <w:lang w:val="pl-PL"/>
-        </w:rPr>
-        <w:t>ro</w:t>
+      <w:r>
+        <w:rPr>
+          <w:lang w:val="pl-PL"/>
+        </w:rPr>
+        <w:t>Qt jest to wieloplatform</w:t>
+      </w:r>
+      <w:r>
+        <w:rPr>
+          <w:lang w:val="pl-PL"/>
+        </w:rPr>
+        <w:t>owy f</w:t>
+      </w:r>
+      <w:r>
+        <w:rPr>
+          <w:lang w:val="pl-PL"/>
+        </w:rPr>
+        <w:t>ramework służący do tworzenia aplikacji desktopowych, wbudowanych (embedded) i mobilnych które, mogą być uruchamiane na wszystkich podstawowych systemach (Windows, Linux, iOs, Android, BlackBerry i inne). Qt używa standardów C++ z ro</w:t>
       </w:r>
       <w:r>
         <w:rPr>
@@ -2942,112 +3025,7 @@
         <w:rPr>
           <w:lang w:val="pl-PL"/>
         </w:rPr>
-        <w:t>szeżeniami</w:t>
-      </w:r>
-      <w:proofErr w:type="spellEnd"/>
-      <w:r>
-        <w:rPr>
-          <w:lang w:val="pl-PL"/>
-        </w:rPr>
-        <w:t xml:space="preserve"> takimi jak sygnały i </w:t>
-      </w:r>
-      <w:proofErr w:type="spellStart"/>
-      <w:r>
-        <w:rPr>
-          <w:lang w:val="pl-PL"/>
-        </w:rPr>
-        <w:t>sloty</w:t>
-      </w:r>
-      <w:proofErr w:type="spellEnd"/>
-      <w:r>
-        <w:rPr>
-          <w:lang w:val="pl-PL"/>
-        </w:rPr>
-        <w:t>. Posiada również własny zestaw szablonów kontenerów (</w:t>
-      </w:r>
-      <w:proofErr w:type="spellStart"/>
-      <w:r>
-        <w:rPr>
-          <w:lang w:val="pl-PL"/>
-        </w:rPr>
-        <w:t>QVector</w:t>
-      </w:r>
-      <w:proofErr w:type="spellEnd"/>
-      <w:r>
-        <w:rPr>
-          <w:lang w:val="pl-PL"/>
-        </w:rPr>
-        <w:t xml:space="preserve">, </w:t>
-      </w:r>
-      <w:proofErr w:type="spellStart"/>
-      <w:r>
-        <w:rPr>
-          <w:lang w:val="pl-PL"/>
-        </w:rPr>
-        <w:t>QList</w:t>
-      </w:r>
-      <w:proofErr w:type="spellEnd"/>
-      <w:r>
-        <w:rPr>
-          <w:lang w:val="pl-PL"/>
-        </w:rPr>
-        <w:t xml:space="preserve">, </w:t>
-      </w:r>
-      <w:proofErr w:type="spellStart"/>
-      <w:r>
-        <w:rPr>
-          <w:lang w:val="pl-PL"/>
-        </w:rPr>
-        <w:t>QMap</w:t>
-      </w:r>
-      <w:proofErr w:type="spellEnd"/>
-      <w:r>
-        <w:rPr>
-          <w:lang w:val="pl-PL"/>
-        </w:rPr>
-        <w:t xml:space="preserve"> i inne). </w:t>
-      </w:r>
-      <w:proofErr w:type="spellStart"/>
-      <w:r>
-        <w:rPr>
-          <w:lang w:val="pl-PL"/>
-        </w:rPr>
-        <w:t>Qt</w:t>
-      </w:r>
-      <w:proofErr w:type="spellEnd"/>
-      <w:r>
-        <w:rPr>
-          <w:lang w:val="pl-PL"/>
-        </w:rPr>
-        <w:t xml:space="preserve"> wyposażony jest w </w:t>
-      </w:r>
-      <w:proofErr w:type="spellStart"/>
-      <w:r>
-        <w:rPr>
-          <w:lang w:val="pl-PL"/>
-        </w:rPr>
-        <w:t>Qt</w:t>
-      </w:r>
-      <w:proofErr w:type="spellEnd"/>
-      <w:r>
-        <w:rPr>
-          <w:lang w:val="pl-PL"/>
-        </w:rPr>
-        <w:t xml:space="preserve"> </w:t>
-      </w:r>
-      <w:proofErr w:type="spellStart"/>
-      <w:r>
-        <w:rPr>
-          <w:lang w:val="pl-PL"/>
-        </w:rPr>
-        <w:t>Creator</w:t>
-      </w:r>
-      <w:proofErr w:type="spellEnd"/>
-      <w:r>
-        <w:rPr>
-          <w:lang w:val="pl-PL"/>
-        </w:rPr>
-        <w:t xml:space="preserve"> narzędzie do szybkiego tworzenia graficznego interfejsu u</w:t>
+        <w:t>szeżeniami takimi jak sygnały i sloty. Posiada również własny zestaw szablonów kontenerów (QVector, QList, QMap i inne). Qt wyposażony jest w Qt Creator narzędzie do szybkiego tworzenia graficznego interfejsu u</w:t>
       </w:r>
       <w:r>
         <w:rPr>
@@ -3071,75 +3049,19 @@
         <w:rPr>
           <w:lang w:val="pl-PL"/>
         </w:rPr>
-        <w:t xml:space="preserve"> Ponadto </w:t>
-      </w:r>
-      <w:proofErr w:type="spellStart"/>
-      <w:r>
-        <w:rPr>
-          <w:lang w:val="pl-PL"/>
-        </w:rPr>
-        <w:t>Qt</w:t>
-      </w:r>
-      <w:proofErr w:type="spellEnd"/>
-      <w:r>
-        <w:rPr>
-          <w:lang w:val="pl-PL"/>
-        </w:rPr>
-        <w:t xml:space="preserve"> posiada bardzo dobrze napisaną dokumenta</w:t>
-      </w:r>
-      <w:r>
-        <w:rPr>
-          <w:lang w:val="pl-PL"/>
-        </w:rPr>
-        <w:t xml:space="preserve">cję, oraz liczne przykłady i </w:t>
-      </w:r>
-      <w:proofErr w:type="spellStart"/>
-      <w:r>
-        <w:rPr>
-          <w:lang w:val="pl-PL"/>
-        </w:rPr>
-        <w:t>tu</w:t>
-      </w:r>
-      <w:r>
-        <w:rPr>
-          <w:lang w:val="pl-PL"/>
-        </w:rPr>
-        <w:t>toriale</w:t>
-      </w:r>
-      <w:proofErr w:type="spellEnd"/>
-      <w:r>
-        <w:rPr>
-          <w:lang w:val="pl-PL"/>
-        </w:rPr>
-        <w:t xml:space="preserve"> ułatwiające pracę z tym środowiskiem. Biblioteki </w:t>
-      </w:r>
-      <w:proofErr w:type="spellStart"/>
-      <w:r>
-        <w:rPr>
-          <w:lang w:val="pl-PL"/>
-        </w:rPr>
-        <w:t>Qt</w:t>
-      </w:r>
-      <w:proofErr w:type="spellEnd"/>
-      <w:r>
-        <w:rPr>
-          <w:lang w:val="pl-PL"/>
-        </w:rPr>
-        <w:t>, oprócz obsługi interfejsu użytkownika, zawierają także niezależne od platformy systemowej moduły obsługi procesów, plików, sieci, grafiki trójwymiarowej (</w:t>
-      </w:r>
-      <w:proofErr w:type="spellStart"/>
-      <w:r>
-        <w:rPr>
-          <w:lang w:val="pl-PL"/>
-        </w:rPr>
-        <w:t>OpenGL</w:t>
-      </w:r>
-      <w:proofErr w:type="spellEnd"/>
-      <w:r>
-        <w:rPr>
-          <w:lang w:val="pl-PL"/>
-        </w:rPr>
-        <w:t xml:space="preserve">), baz danych (SQL), języka XML, lokalizacji, wielowątkowości, zaawansowanej obsługi napisów oraz wtyczek. </w:t>
+        <w:t xml:space="preserve"> Ponadto Qt posiada bardzo dobrze napisaną dokumenta</w:t>
+      </w:r>
+      <w:r>
+        <w:rPr>
+          <w:lang w:val="pl-PL"/>
+        </w:rPr>
+        <w:t>cję, oraz liczne przykłady i tu</w:t>
+      </w:r>
+      <w:r>
+        <w:rPr>
+          <w:lang w:val="pl-PL"/>
+        </w:rPr>
+        <w:t xml:space="preserve">toriale ułatwiające pracę z tym środowiskiem. Biblioteki Qt, oprócz obsługi interfejsu użytkownika, zawierają także niezależne od platformy systemowej moduły obsługi procesów, plików, sieci, grafiki trójwymiarowej (OpenGL), baz danych (SQL), języka XML, lokalizacji, wielowątkowości, zaawansowanej obsługi napisów oraz wtyczek. </w:t>
       </w:r>
     </w:p>
     <w:p>
@@ -3321,41 +3243,13 @@
         <w:rPr>
           <w:lang w:val="pl-PL"/>
         </w:rPr>
-        <w:t xml:space="preserve"> z języka </w:t>
-      </w:r>
-      <w:proofErr w:type="spellStart"/>
-      <w:r>
-        <w:rPr>
-          <w:lang w:val="pl-PL"/>
-        </w:rPr>
-        <w:t>Smalltalk</w:t>
-      </w:r>
-      <w:proofErr w:type="spellEnd"/>
-      <w:r>
-        <w:rPr>
-          <w:lang w:val="pl-PL"/>
-        </w:rPr>
-        <w:t xml:space="preserve">. Java została stworzona przez </w:t>
-      </w:r>
-      <w:r>
-        <w:rPr>
-          <w:lang w:val="pl-PL"/>
-        </w:rPr>
-        <w:t xml:space="preserve">Jamesa </w:t>
-      </w:r>
-      <w:proofErr w:type="spellStart"/>
-      <w:r>
-        <w:rPr>
-          <w:lang w:val="pl-PL"/>
-        </w:rPr>
-        <w:t>Goslinga</w:t>
-      </w:r>
-      <w:proofErr w:type="spellEnd"/>
-      <w:r>
-        <w:rPr>
-          <w:lang w:val="pl-PL"/>
-        </w:rPr>
-        <w:t xml:space="preserve"> z firmy Sun Microsystems.</w:t>
+        <w:t xml:space="preserve"> z języka Smalltalk. Java została stworzona przez </w:t>
+      </w:r>
+      <w:r>
+        <w:rPr>
+          <w:lang w:val="pl-PL"/>
+        </w:rPr>
+        <w:t>Jamesa Goslinga z firmy Sun Microsystems.</w:t>
       </w:r>
     </w:p>
     <w:p>
@@ -3393,41 +3287,13 @@
         <w:rPr>
           <w:lang w:val="pl-PL"/>
         </w:rPr>
-        <w:t xml:space="preserve"> W Javie wszystkie obiekty oprócz typów prostych (int, </w:t>
-      </w:r>
-      <w:proofErr w:type="spellStart"/>
-      <w:r>
-        <w:rPr>
-          <w:lang w:val="pl-PL"/>
-        </w:rPr>
-        <w:t>float</w:t>
-      </w:r>
-      <w:proofErr w:type="spellEnd"/>
-      <w:r>
-        <w:rPr>
-          <w:lang w:val="pl-PL"/>
-        </w:rPr>
-        <w:t xml:space="preserve">) dziedziczą po klasie nadrzędnej Object. Implementacja jej podstawowych zachowań i właściwości umożliwia ich porównywanie, identyfikację, kopiowanie oraz niszczenie. </w:t>
-      </w:r>
-      <w:r>
-        <w:rPr>
-          <w:lang w:val="pl-PL"/>
-        </w:rPr>
-        <w:t xml:space="preserve">Kolejną różnicą miedzy tymi językami jest zarządzanie pamięcią (Memory Management). W C++ całość spoczywa w rękach programisty poprzez tworzenie i niszczenie wskaźników natomiast w Javie kontroluje to system przy pomocy narzędzia zwanego </w:t>
-      </w:r>
-      <w:proofErr w:type="spellStart"/>
-      <w:r>
-        <w:rPr>
-          <w:lang w:val="pl-PL"/>
-        </w:rPr>
-        <w:t>Garbage</w:t>
-      </w:r>
-      <w:proofErr w:type="spellEnd"/>
-      <w:r>
-        <w:rPr>
-          <w:lang w:val="pl-PL"/>
-        </w:rPr>
-        <w:t xml:space="preserve"> Collection. Java w przeciwieństwie do C++ który stosunkowo umożliwia programowanie niskopoziomowe dostarcza </w:t>
+        <w:t xml:space="preserve"> W Javie wszystkie obiekty oprócz typów prostych (int, float) dziedziczą po klasie nadrzędnej Object. Implementacja jej podstawowych zachowań i właściwości umożliwia ich porównywanie, identyfikację, kopiowanie oraz niszczenie. </w:t>
+      </w:r>
+      <w:r>
+        <w:rPr>
+          <w:lang w:val="pl-PL"/>
+        </w:rPr>
+        <w:t xml:space="preserve">Kolejną różnicą miedzy tymi językami jest zarządzanie pamięcią (Memory Management). W C++ całość spoczywa w rękach programisty poprzez tworzenie i niszczenie wskaźników natomiast w Javie kontroluje to system przy pomocy narzędzia zwanego Garbage Collection. Java w przeciwieństwie do C++ który stosunkowo umożliwia programowanie niskopoziomowe dostarcza </w:t>
       </w:r>
       <w:r>
         <w:rPr>
@@ -3459,7 +3325,14 @@
         <w:rPr>
           <w:lang w:val="pl-PL"/>
         </w:rPr>
-        <w:t xml:space="preserve">Swing jest biblioteką graficzną służącą do wytwarzania aplikacji okienkowych w języku Java. Biblioteka powstała w 1997 roku i jest nową ulepszoną wersją biblioteki AWT. Najistotniejszą różnicą pomiędzy tymi bibliotekami jest to że  AWT pobiera wszystkie kontrolki z systemu </w:t>
+        <w:t xml:space="preserve">Swing jest biblioteką graficzną służącą do wytwarzania aplikacji okienkowych w języku Java. Biblioteka powstała w 1997 roku i jest nową ulepszoną wersją biblioteki AWT. </w:t>
+      </w:r>
+      <w:r>
+        <w:rPr>
+          <w:lang w:val="pl-PL"/>
+        </w:rPr>
+        <w:lastRenderedPageBreak/>
+        <w:t xml:space="preserve">Najistotniejszą różnicą pomiędzy tymi bibliotekami jest to że  AWT pobiera wszystkie kontrolki z systemu </w:t>
       </w:r>
       <w:r>
         <w:rPr>
@@ -3509,35 +3382,7 @@
         <w:rPr>
           <w:lang w:val="pl-PL"/>
         </w:rPr>
-        <w:t>Budowa aplikacji z użyciem obu tych bibliotek polega na tworzeniu graficznego interfejsu użytkownika (GUI) z mniejszych składników takich jak przyciski, pola tekstowe, rozwijane listy czy etykiety. Całość umieszczana jest w panelach (</w:t>
-      </w:r>
-      <w:proofErr w:type="spellStart"/>
-      <w:r>
-        <w:rPr>
-          <w:lang w:val="pl-PL"/>
-        </w:rPr>
-        <w:t>JPanel</w:t>
-      </w:r>
-      <w:proofErr w:type="spellEnd"/>
-      <w:r>
-        <w:rPr>
-          <w:lang w:val="pl-PL"/>
-        </w:rPr>
-        <w:t>), które umieszczane są w obiekcie nadrzędnym – ramce (</w:t>
-      </w:r>
-      <w:proofErr w:type="spellStart"/>
-      <w:r>
-        <w:rPr>
-          <w:lang w:val="pl-PL"/>
-        </w:rPr>
-        <w:t>JFrame</w:t>
-      </w:r>
-      <w:proofErr w:type="spellEnd"/>
-      <w:r>
-        <w:rPr>
-          <w:lang w:val="pl-PL"/>
-        </w:rPr>
-        <w:t>).</w:t>
+        <w:t>Budowa aplikacji z użyciem obu tych bibliotek polega na tworzeniu graficznego interfejsu użytkownika (GUI) z mniejszych składników takich jak przyciski, pola tekstowe, rozwijane listy czy etykiety. Całość umieszczana jest w panelach (JPanel), które umieszczane są w obiekcie nadrzędnym – ramce (JFrame).</w:t>
       </w:r>
       <w:r>
         <w:rPr>
@@ -3549,16 +3394,8 @@
         <w:rPr>
           <w:lang w:val="pl-PL"/>
         </w:rPr>
-        <w:t xml:space="preserve">, które  implementując interfejs </w:t>
-      </w:r>
-      <w:proofErr w:type="spellStart"/>
-      <w:r>
-        <w:rPr>
-          <w:lang w:val="pl-PL"/>
-        </w:rPr>
-        <w:t>ActionListener</w:t>
-      </w:r>
-      <w:proofErr w:type="spellEnd"/>
+        <w:t>, które  implementując interfejs ActionListener</w:t>
+      </w:r>
       <w:r>
         <w:rPr>
           <w:lang w:val="pl-PL"/>
@@ -3659,226 +3496,254 @@
         <w:rPr>
           <w:lang w:val="pl-PL"/>
         </w:rPr>
-        <w:t xml:space="preserve">a jego </w:t>
-      </w:r>
-      <w:r>
-        <w:rPr>
+        <w:t>a jego głównym architektem trzymającym pieczę nad językiem jest Anders Hejlsberg(twórca Turbo Pascala).</w:t>
+      </w:r>
+      <w:r>
+        <w:rPr>
+          <w:lang w:val="pl-PL"/>
+        </w:rPr>
+        <w:t xml:space="preserve"> Projektanci tego języka starali zachować balans między prostotą, ekspresyjnością i wydajnością. Nazwa języka (podobnie jak nazwa C++ który poprzez wykorzystanie operatora inkrementacji ++ oznaczającego zwiększenie o jeden w odniesieniu do języka C) zawierająca symbol # przypominająca dwa operatory inkrementacji sugeruje, że C# jest następcą C++. Podobnie jak Java wykorzystuję dużą część składni i słów kluczowych z C++.</w:t>
+      </w:r>
+      <w:r>
+        <w:rPr>
+          <w:lang w:val="pl-PL"/>
+        </w:rPr>
+        <w:t xml:space="preserve"> Również jeżeli chodzi o obiektowość i główne paradygmaty programowania to jest to bardzo zbliżone </w:t>
+      </w:r>
+      <w:r>
+        <w:rPr>
+          <w:lang w:val="pl-PL"/>
+        </w:rPr>
+        <w:t>do</w:t>
+      </w:r>
+      <w:r>
+        <w:rPr>
+          <w:lang w:val="pl-PL"/>
+        </w:rPr>
+        <w:t xml:space="preserve"> Javy. (zamiast dziedziczenia wielokrotnego wprowadzono interfejsy).Dodatkowo C# wprowadza nowe elementy składowe klas takie jak: właściwości i indeksery. </w:t>
+      </w:r>
+      <w:r>
+        <w:rPr>
+          <w:lang w:val="pl-PL"/>
+        </w:rPr>
+        <w:t>d</w:t>
+      </w:r>
+      <w:r>
+        <w:rPr>
+          <w:lang w:val="pl-PL"/>
+        </w:rPr>
+        <w:t xml:space="preserve">elegaty i zdarzenia to odpowiedniki i rozwinięcie wskaźników na funkcje z C++. </w:t>
+      </w:r>
+      <w:r>
+        <w:rPr>
+          <w:lang w:val="pl-PL"/>
+        </w:rPr>
+        <w:t>H</w:t>
+      </w:r>
+      <w:r>
+        <w:rPr>
+          <w:lang w:val="pl-PL"/>
+        </w:rPr>
+        <w:t>ierarchia dziedziczenia opier</w:t>
+      </w:r>
+      <w:r>
+        <w:rPr>
+          <w:lang w:val="pl-PL"/>
+        </w:rPr>
+        <w:t>a się na istnieniu jednej klasy Object po której dziedziczą wszystkie inne klasy. W odróżnieniu od Javy również typy proste takie jak (int, double ) są strukturami posiadające odpowiednie dla siebie metody takie jak: ToString, Equals czy GetType. W języku C# pamięcią automatycznie zarządza system wykonawczy.</w:t>
+      </w:r>
+      <w:r>
+        <w:rPr>
+          <w:lang w:val="pl-PL"/>
+        </w:rPr>
+        <w:t xml:space="preserve"> Środowisko uruchomieniowe CLR(Common Language Runtime) wyposażone jest w moduł usuwania nieużywanych obiektów(Garbage Collector) co zwalnia programistę (tak jak w Javie a w przeciwieństwie do C++) od pamiętania o własnoręcznej dezalokacji pamięci. Jednakże w celach optymalizacji wydajności kodu możliwe jest stosowanie wskaźników w specjalnych blokach oznaczonych jako niebezpieczne(unsafe).</w:t>
+      </w:r>
+    </w:p>
+    <w:p>
+      <w:pPr>
+        <w:ind w:left="0" w:firstLine="0"/>
+        <w:rPr>
+          <w:lang w:val="pl-PL"/>
+        </w:rPr>
+      </w:pPr>
+      <w:r>
+        <w:rPr>
+          <w:lang w:val="pl-PL"/>
+        </w:rPr>
+        <w:t xml:space="preserve">     </w:t>
+      </w:r>
+      <w:r>
+        <w:rPr>
+          <w:lang w:val="pl-PL"/>
+        </w:rPr>
+        <w:t>W przeszłości język C# przeznaczony był w zasadzie do tworzenia aplikacji przeznaczonych na systemy Windows.</w:t>
+      </w:r>
+      <w:r>
+        <w:rPr>
+          <w:lang w:val="pl-PL"/>
+        </w:rPr>
+        <w:t xml:space="preserve"> Jednakże w ostatnich czasach poprzez rozwój takich narzędzi jak Xmarin czy ASP.NET możliwe jest tworzenie wieloplatformowych aplikacji mobilnych jak również aplikacji internetowych. C# znajduje również zastosowanie w popularnym silniku Unity, który jest wykorzystywany do tworzenia gier na PC, konsole i urządzenia mobilne.</w:t>
+      </w:r>
+    </w:p>
+    <w:p>
+      <w:pPr>
+        <w:ind w:left="0" w:firstLine="0"/>
+        <w:rPr>
+          <w:bCs/>
+          <w:lang w:val="pl-PL"/>
+        </w:rPr>
+      </w:pPr>
+      <w:r>
+        <w:rPr>
+          <w:bCs/>
+          <w:lang w:val="pl-PL"/>
+        </w:rPr>
+        <w:t xml:space="preserve">      </w:t>
+      </w:r>
+      <w:r>
+        <w:rPr>
+          <w:bCs/>
+          <w:lang w:val="pl-PL"/>
+        </w:rPr>
+        <w:t>Windows Presentation Foundation</w:t>
+      </w:r>
+      <w:r>
+        <w:rPr>
+          <w:lang w:val="pl-PL"/>
+        </w:rPr>
+        <w:t xml:space="preserve"> (</w:t>
+      </w:r>
+      <w:r>
+        <w:rPr>
+          <w:bCs/>
+          <w:lang w:val="pl-PL"/>
+        </w:rPr>
+        <w:t>WPF)</w:t>
+      </w:r>
+      <w:r>
+        <w:rPr>
+          <w:bCs/>
+          <w:lang w:val="pl-PL"/>
+        </w:rPr>
+        <w:t xml:space="preserve"> </w:t>
+      </w:r>
+      <w:r>
+        <w:rPr>
+          <w:bCs/>
+          <w:lang w:val="pl-PL"/>
+        </w:rPr>
+        <w:t xml:space="preserve">znany wcześniej </w:t>
+      </w:r>
+      <w:r>
+        <w:rPr>
+          <w:bCs/>
+          <w:lang w:val="pl-PL"/>
+        </w:rPr>
+        <w:t xml:space="preserve">jako </w:t>
+      </w:r>
+      <w:r>
+        <w:rPr>
+          <w:lang w:val="pl-PL"/>
+        </w:rPr>
+        <w:t>"Avalon"</w:t>
+      </w:r>
+      <w:r>
+        <w:rPr>
+          <w:bCs/>
+          <w:lang w:val="pl-PL"/>
+        </w:rPr>
+        <w:t xml:space="preserve"> </w:t>
+      </w:r>
+      <w:r>
+        <w:rPr>
+          <w:bCs/>
+          <w:lang w:val="pl-PL"/>
+        </w:rPr>
+        <w:t>to graficzny podsystem (</w:t>
+      </w:r>
+      <w:r>
+        <w:rPr>
+          <w:bCs/>
+          <w:lang w:val="pl-PL"/>
+        </w:rPr>
+        <w:t>podobny do WinForms</w:t>
+      </w:r>
+      <w:r>
+        <w:rPr>
+          <w:bCs/>
+          <w:lang w:val="pl-PL"/>
+        </w:rPr>
+        <w:t>)</w:t>
+      </w:r>
+      <w:r>
+        <w:rPr>
+          <w:bCs/>
+          <w:lang w:val="pl-PL"/>
+        </w:rPr>
+        <w:t xml:space="preserve"> stworzony do generowania interfejsu użytkownika stworzony jako część .NET Framework #.0 w 2006 roku. WPF  do renderownia elementów </w:t>
+      </w:r>
+      <w:r>
+        <w:rPr>
+          <w:bCs/>
           <w:lang w:val="pl-PL"/>
         </w:rPr>
         <w:lastRenderedPageBreak/>
-        <w:t xml:space="preserve">głównym architektem trzymającym pieczę nad językiem jest Anders </w:t>
-      </w:r>
-      <w:proofErr w:type="spellStart"/>
-      <w:r>
-        <w:rPr>
-          <w:lang w:val="pl-PL"/>
-        </w:rPr>
-        <w:t>Hejlsberg</w:t>
-      </w:r>
-      <w:proofErr w:type="spellEnd"/>
-      <w:r>
-        <w:rPr>
-          <w:lang w:val="pl-PL"/>
-        </w:rPr>
-        <w:t>(twórca Turbo Pascala).</w:t>
-      </w:r>
-      <w:r>
-        <w:rPr>
-          <w:lang w:val="pl-PL"/>
-        </w:rPr>
-        <w:t xml:space="preserve"> Projektanci tego języka starali zachować balans między prostotą, ekspresyjnością i wydajnością. Nazwa języka (podobnie jak nazwa C++ który poprzez wykorzystanie operatora inkrementacji ++ oznaczającego zwiększenie o jeden w odniesieniu do języka C) zawierająca symbol # przypominająca dwa operatory inkrementacji sugeruje, że C# jest następcą C++. Podobnie jak Java wykorzystuję dużą część składni i słów kluczowych z C++.</w:t>
-      </w:r>
-      <w:r>
-        <w:rPr>
-          <w:lang w:val="pl-PL"/>
-        </w:rPr>
-        <w:t xml:space="preserve"> Również jeżeli chodzi o obiektowość i główne paradygmaty programowania to jest to bardzo zbliżone </w:t>
-      </w:r>
-      <w:r>
-        <w:rPr>
-          <w:lang w:val="pl-PL"/>
-        </w:rPr>
-        <w:t>do</w:t>
-      </w:r>
-      <w:r>
-        <w:rPr>
-          <w:lang w:val="pl-PL"/>
-        </w:rPr>
-        <w:t xml:space="preserve"> Javy. (zamiast dziedziczenia wielokrotnego wprowadzono interfejsy).Dodatkowo C# wprowadza nowe elementy składowe klas takie jak: właściwości i </w:t>
-      </w:r>
-      <w:proofErr w:type="spellStart"/>
-      <w:r>
-        <w:rPr>
-          <w:lang w:val="pl-PL"/>
-        </w:rPr>
-        <w:t>indeksery</w:t>
-      </w:r>
-      <w:proofErr w:type="spellEnd"/>
-      <w:r>
-        <w:rPr>
-          <w:lang w:val="pl-PL"/>
-        </w:rPr>
-        <w:t xml:space="preserve">. </w:t>
-      </w:r>
-      <w:proofErr w:type="spellStart"/>
-      <w:r>
-        <w:rPr>
-          <w:lang w:val="pl-PL"/>
-        </w:rPr>
-        <w:t>d</w:t>
-      </w:r>
-      <w:r>
-        <w:rPr>
-          <w:lang w:val="pl-PL"/>
-        </w:rPr>
-        <w:t>elegaty</w:t>
-      </w:r>
-      <w:proofErr w:type="spellEnd"/>
-      <w:r>
-        <w:rPr>
-          <w:lang w:val="pl-PL"/>
-        </w:rPr>
-        <w:t xml:space="preserve"> i zdarzenia to odpowiedniki i rozwinięcie wskaźników na funkcje z C++. </w:t>
-      </w:r>
-      <w:r>
-        <w:rPr>
-          <w:lang w:val="pl-PL"/>
-        </w:rPr>
-        <w:t>H</w:t>
-      </w:r>
-      <w:r>
-        <w:rPr>
-          <w:lang w:val="pl-PL"/>
-        </w:rPr>
-        <w:t>ierarchia dziedziczenia opier</w:t>
-      </w:r>
-      <w:r>
-        <w:rPr>
-          <w:lang w:val="pl-PL"/>
-        </w:rPr>
-        <w:t>a się na istnieniu jednej klasy Object po której dziedziczą wszystkie inne klasy. W odróżnieniu od Javy również typy proste takie jak (int, double ) są strukturami posiadające odpowiednie dla siebie metody takie jak: ToString, Equals czy GetType. W języku C# pamięcią automatycznie zarządza system wykonawczy.</w:t>
-      </w:r>
-      <w:r>
-        <w:rPr>
-          <w:lang w:val="pl-PL"/>
-        </w:rPr>
-        <w:t xml:space="preserve"> Środowisko uruchomieniowe CLR(</w:t>
-      </w:r>
-      <w:proofErr w:type="spellStart"/>
-      <w:r>
-        <w:rPr>
-          <w:lang w:val="pl-PL"/>
-        </w:rPr>
-        <w:t>Common</w:t>
-      </w:r>
-      <w:proofErr w:type="spellEnd"/>
-      <w:r>
-        <w:rPr>
-          <w:lang w:val="pl-PL"/>
-        </w:rPr>
-        <w:t xml:space="preserve"> Language Runtime) wyposażone jest w moduł usuwania nieużywanych obiektów(</w:t>
-      </w:r>
-      <w:proofErr w:type="spellStart"/>
-      <w:r>
-        <w:rPr>
-          <w:lang w:val="pl-PL"/>
-        </w:rPr>
-        <w:t>Garbage</w:t>
-      </w:r>
-      <w:proofErr w:type="spellEnd"/>
-      <w:r>
-        <w:rPr>
+        <w:t xml:space="preserve">pulpitu </w:t>
+      </w:r>
+      <w:r>
+        <w:rPr>
+          <w:bCs/>
+          <w:lang w:val="pl-PL"/>
+        </w:rPr>
+        <w:t>w grafice wektorowej</w:t>
+      </w:r>
+      <w:r>
+        <w:rPr>
+          <w:bCs/>
+          <w:lang w:val="pl-PL"/>
+        </w:rPr>
+        <w:t xml:space="preserve"> takich jak okna wykorzystuje bibliotekę Direc3D. Pozwala to na wyświetlanie bardziej </w:t>
+      </w:r>
+      <w:r>
+        <w:rPr>
+          <w:bCs/>
+          <w:lang w:val="pl-PL"/>
+        </w:rPr>
+        <w:t>złożonych</w:t>
+      </w:r>
+      <w:r>
+        <w:rPr>
+          <w:bCs/>
+          <w:lang w:val="pl-PL"/>
+        </w:rPr>
+        <w:t xml:space="preserve"> elementów grafiki</w:t>
+      </w:r>
+      <w:r>
+        <w:rPr>
+          <w:bCs/>
+          <w:lang w:val="pl-PL"/>
+        </w:rPr>
+        <w:t xml:space="preserve"> z wykorzystaniem procesorów graficznych (GPU)</w:t>
+      </w:r>
+      <w:r>
+        <w:rPr>
+          <w:bCs/>
           <w:lang w:val="pl-PL"/>
         </w:rPr>
         <w:t xml:space="preserve"> </w:t>
       </w:r>
-      <w:proofErr w:type="spellStart"/>
-      <w:r>
-        <w:rPr>
-          <w:lang w:val="pl-PL"/>
-        </w:rPr>
-        <w:t>Collector</w:t>
-      </w:r>
-      <w:proofErr w:type="spellEnd"/>
-      <w:r>
-        <w:rPr>
-          <w:lang w:val="pl-PL"/>
-        </w:rPr>
-        <w:t xml:space="preserve">) co zwalnia programistę (tak jak w Javie a w przeciwieństwie do C++) od pamiętania o własnoręcznej </w:t>
-      </w:r>
-      <w:proofErr w:type="spellStart"/>
-      <w:r>
-        <w:rPr>
-          <w:lang w:val="pl-PL"/>
-        </w:rPr>
-        <w:t>dezalokacji</w:t>
-      </w:r>
-      <w:proofErr w:type="spellEnd"/>
-      <w:r>
-        <w:rPr>
-          <w:lang w:val="pl-PL"/>
-        </w:rPr>
-        <w:t xml:space="preserve"> pamięci. Jednakże w celach optymalizacji wydajności kodu możliwe jest stosowanie wskaźników w specjalnych blokach oznaczonych jako niebezpieczne(</w:t>
-      </w:r>
-      <w:proofErr w:type="spellStart"/>
-      <w:r>
-        <w:rPr>
-          <w:lang w:val="pl-PL"/>
-        </w:rPr>
-        <w:t>unsafe</w:t>
-      </w:r>
-      <w:proofErr w:type="spellEnd"/>
-      <w:r>
-        <w:rPr>
-          <w:lang w:val="pl-PL"/>
-        </w:rPr>
-        <w:t>).</w:t>
+      <w:r>
+        <w:rPr>
+          <w:bCs/>
+          <w:lang w:val="pl-PL"/>
+        </w:rPr>
+        <w:t>jednocześnie zmniejszając obciążenie procesora komputera (CPU). Rezultatem tego jest szybsze odświeżanie ekranu co przekłada się znacząco na poprawę wydajności działania aplikacji graficznych oraz animacji.</w:t>
       </w:r>
     </w:p>
     <w:p>
       <w:pPr>
         <w:ind w:left="0" w:firstLine="0"/>
         <w:rPr>
-          <w:lang w:val="pl-PL"/>
-        </w:rPr>
-      </w:pPr>
-      <w:r>
-        <w:rPr>
-          <w:lang w:val="pl-PL"/>
-        </w:rPr>
-        <w:t xml:space="preserve">     </w:t>
-      </w:r>
-      <w:r>
-        <w:rPr>
-          <w:lang w:val="pl-PL"/>
-        </w:rPr>
-        <w:t>W przeszłości język C# przeznaczony był w zasadzie do tworzenia aplikacji przeznaczonych na systemy Windows.</w:t>
-      </w:r>
-      <w:r>
-        <w:rPr>
-          <w:lang w:val="pl-PL"/>
-        </w:rPr>
-        <w:t xml:space="preserve"> Jednakże w ostatnich czasach poprzez rozwój takich narzędzi jak </w:t>
-      </w:r>
-      <w:proofErr w:type="spellStart"/>
-      <w:r>
-        <w:rPr>
-          <w:lang w:val="pl-PL"/>
-        </w:rPr>
-        <w:t>Xmarin</w:t>
-      </w:r>
-      <w:proofErr w:type="spellEnd"/>
-      <w:r>
-        <w:rPr>
-          <w:lang w:val="pl-PL"/>
-        </w:rPr>
-        <w:t xml:space="preserve"> czy ASP.NET możliwe jest tworzenie wieloplatformowych aplikacji mobilnych jak również aplikacji internetowych. C# znajduje również zastosowanie w popularnym silniku Unity, który jest wykorzystywany do tworzenia gier na PC, konsole i urządzenia mobilne.</w:t>
-      </w:r>
-    </w:p>
-    <w:p>
-      <w:pPr>
-        <w:ind w:left="0" w:firstLine="0"/>
-        <w:rPr>
           <w:bCs/>
           <w:lang w:val="pl-PL"/>
         </w:rPr>
@@ -3888,211 +3753,7 @@
           <w:bCs/>
           <w:lang w:val="pl-PL"/>
         </w:rPr>
-        <w:t xml:space="preserve">      </w:t>
-      </w:r>
-      <w:r>
-        <w:rPr>
-          <w:bCs/>
-          <w:lang w:val="pl-PL"/>
-        </w:rPr>
-        <w:t>Windows Presentation Foundation</w:t>
-      </w:r>
-      <w:r>
-        <w:rPr>
-          <w:lang w:val="pl-PL"/>
-        </w:rPr>
-        <w:t xml:space="preserve"> (</w:t>
-      </w:r>
-      <w:r>
-        <w:rPr>
-          <w:bCs/>
-          <w:lang w:val="pl-PL"/>
-        </w:rPr>
-        <w:t>WPF)</w:t>
-      </w:r>
-      <w:r>
-        <w:rPr>
-          <w:bCs/>
-          <w:lang w:val="pl-PL"/>
-        </w:rPr>
-        <w:t xml:space="preserve"> </w:t>
-      </w:r>
-      <w:r>
-        <w:rPr>
-          <w:bCs/>
-          <w:lang w:val="pl-PL"/>
-        </w:rPr>
-        <w:t xml:space="preserve">znany wcześniej </w:t>
-      </w:r>
-      <w:r>
-        <w:rPr>
-          <w:bCs/>
-          <w:lang w:val="pl-PL"/>
-        </w:rPr>
-        <w:t xml:space="preserve">jako </w:t>
-      </w:r>
-      <w:r>
-        <w:rPr>
-          <w:lang w:val="pl-PL"/>
-        </w:rPr>
-        <w:t>"Avalon"</w:t>
-      </w:r>
-      <w:r>
-        <w:rPr>
-          <w:bCs/>
-          <w:lang w:val="pl-PL"/>
-        </w:rPr>
-        <w:t xml:space="preserve"> </w:t>
-      </w:r>
-      <w:r>
-        <w:rPr>
-          <w:bCs/>
-          <w:lang w:val="pl-PL"/>
-        </w:rPr>
-        <w:t>to graficzny podsystem (</w:t>
-      </w:r>
-      <w:r>
-        <w:rPr>
-          <w:bCs/>
-          <w:lang w:val="pl-PL"/>
-        </w:rPr>
-        <w:t xml:space="preserve">podobny do </w:t>
-      </w:r>
-      <w:proofErr w:type="spellStart"/>
-      <w:r>
-        <w:rPr>
-          <w:bCs/>
-          <w:lang w:val="pl-PL"/>
-        </w:rPr>
-        <w:t>WinForms</w:t>
-      </w:r>
-      <w:proofErr w:type="spellEnd"/>
-      <w:r>
-        <w:rPr>
-          <w:bCs/>
-          <w:lang w:val="pl-PL"/>
-        </w:rPr>
-        <w:t>)</w:t>
-      </w:r>
-      <w:r>
-        <w:rPr>
-          <w:bCs/>
-          <w:lang w:val="pl-PL"/>
-        </w:rPr>
-        <w:t xml:space="preserve"> stworzony do generowania interfejsu użytkownika stworzony jako część .NET Framework #.0 w 2006 roku. WPF  do </w:t>
-      </w:r>
-      <w:proofErr w:type="spellStart"/>
-      <w:r>
-        <w:rPr>
-          <w:bCs/>
-          <w:lang w:val="pl-PL"/>
-        </w:rPr>
-        <w:t>renderownia</w:t>
-      </w:r>
-      <w:proofErr w:type="spellEnd"/>
-      <w:r>
-        <w:rPr>
-          <w:bCs/>
-          <w:lang w:val="pl-PL"/>
-        </w:rPr>
-        <w:t xml:space="preserve"> elementów pulpitu </w:t>
-      </w:r>
-      <w:r>
-        <w:rPr>
-          <w:bCs/>
-          <w:lang w:val="pl-PL"/>
-        </w:rPr>
-        <w:t>w grafice wektorowej</w:t>
-      </w:r>
-      <w:r>
-        <w:rPr>
-          <w:bCs/>
-          <w:lang w:val="pl-PL"/>
-        </w:rPr>
-        <w:t xml:space="preserve"> takich jak okna wykorzystuje bibliotekę Direc3D. Pozwala to na wyświetlanie bardziej </w:t>
-      </w:r>
-      <w:r>
-        <w:rPr>
-          <w:bCs/>
-          <w:lang w:val="pl-PL"/>
-        </w:rPr>
-        <w:t>złożonych</w:t>
-      </w:r>
-      <w:r>
-        <w:rPr>
-          <w:bCs/>
-          <w:lang w:val="pl-PL"/>
-        </w:rPr>
-        <w:t xml:space="preserve"> elementów grafiki</w:t>
-      </w:r>
-      <w:r>
-        <w:rPr>
-          <w:bCs/>
-          <w:lang w:val="pl-PL"/>
-        </w:rPr>
-        <w:t xml:space="preserve"> z wykorzystaniem procesorów graficznych (GPU)</w:t>
-      </w:r>
-      <w:r>
-        <w:rPr>
-          <w:bCs/>
-          <w:lang w:val="pl-PL"/>
-        </w:rPr>
-        <w:t xml:space="preserve"> </w:t>
-      </w:r>
-      <w:r>
-        <w:rPr>
-          <w:bCs/>
-          <w:lang w:val="pl-PL"/>
-        </w:rPr>
-        <w:t>jednocześnie zmniejszając obciążenie procesora komputera (CPU). Rezultatem tego jest szybsze odświeżanie ekranu co przekłada się znacząco na poprawę wydajności działania aplikacji graficznych oraz animacji.</w:t>
-      </w:r>
-    </w:p>
-    <w:p>
-      <w:pPr>
-        <w:ind w:left="0" w:firstLine="0"/>
-        <w:rPr>
-          <w:bCs/>
-          <w:lang w:val="pl-PL"/>
-        </w:rPr>
-      </w:pPr>
-      <w:r>
-        <w:rPr>
-          <w:bCs/>
-          <w:lang w:val="pl-PL"/>
-        </w:rPr>
-        <w:t xml:space="preserve">      Aplikacje tworzone przy pomocy WPF wykorzystują wzorzec model-</w:t>
-      </w:r>
-      <w:proofErr w:type="spellStart"/>
-      <w:r>
-        <w:rPr>
-          <w:bCs/>
-          <w:lang w:val="pl-PL"/>
-        </w:rPr>
-        <w:t>view</w:t>
-      </w:r>
-      <w:proofErr w:type="spellEnd"/>
-      <w:r>
-        <w:rPr>
-          <w:bCs/>
-          <w:lang w:val="pl-PL"/>
-        </w:rPr>
-        <w:t>-</w:t>
-      </w:r>
-      <w:proofErr w:type="spellStart"/>
-      <w:r>
-        <w:rPr>
-          <w:bCs/>
-          <w:lang w:val="pl-PL"/>
-        </w:rPr>
-        <w:t>view</w:t>
-      </w:r>
-      <w:proofErr w:type="spellEnd"/>
-      <w:r>
-        <w:rPr>
-          <w:bCs/>
-          <w:lang w:val="pl-PL"/>
-        </w:rPr>
-        <w:t>-model (MVVM) w celu oddzielenia logiki biznesowej (tworzonej w c#)</w:t>
+        <w:t xml:space="preserve">      Aplikacje tworzone przy pomocy WPF wykorzystują wzorzec model-view-view-model (MVVM) w celu oddzielenia logiki biznesowej (tworzonej w c#)</w:t>
       </w:r>
       <w:r>
         <w:rPr>
@@ -4132,373 +3793,180 @@
           <w:bCs/>
           <w:lang w:val="pl-PL"/>
         </w:rPr>
-        <w:t xml:space="preserve">            - warstwa kontrolera (</w:t>
-      </w:r>
-      <w:proofErr w:type="spellStart"/>
-      <w:r>
+        <w:t xml:space="preserve">            - warstwa kontrolera (code-behind – odpowiedzialnych za obsługę widoków)</w:t>
+      </w:r>
+    </w:p>
+    <w:p>
+      <w:pPr>
+        <w:ind w:left="708" w:firstLine="0"/>
         <w:rPr>
           <w:bCs/>
           <w:lang w:val="pl-PL"/>
         </w:rPr>
-        <w:t>code-behind</w:t>
-      </w:r>
-      <w:proofErr w:type="spellEnd"/>
+      </w:pPr>
       <w:r>
         <w:rPr>
           <w:bCs/>
           <w:lang w:val="pl-PL"/>
         </w:rPr>
-        <w:t xml:space="preserve"> – odpowiedzialnych za obsługę widoków)</w:t>
-      </w:r>
-    </w:p>
-    <w:p>
-      <w:pPr>
-        <w:ind w:left="708" w:firstLine="0"/>
+        <w:t xml:space="preserve"> - warstwa modelu (odpowiedzialna za realizację logiki biznesowej i przechowywanie danych)</w:t>
+      </w:r>
+      <w:r>
         <w:rPr>
           <w:bCs/>
           <w:lang w:val="pl-PL"/>
         </w:rPr>
-      </w:pPr>
-      <w:r>
+        <w:t xml:space="preserve"> </w:t>
+      </w:r>
+    </w:p>
+    <w:p>
+      <w:pPr>
+        <w:ind w:left="0" w:firstLine="0"/>
         <w:rPr>
           <w:bCs/>
           <w:lang w:val="pl-PL"/>
         </w:rPr>
-        <w:t xml:space="preserve"> - warstwa modelu (odpowiedzialna za realizację logiki biznesowej i przechowywanie danych)</w:t>
-      </w:r>
+      </w:pPr>
       <w:r>
         <w:rPr>
           <w:bCs/>
           <w:lang w:val="pl-PL"/>
         </w:rPr>
+        <w:t xml:space="preserve">      Dzięki takiemu podejściu możliwe jest tworzenie aplikacji desktopowych przez projektantów nie będących ekspertami od C#. Tworzenie aplikacji w WPF polega pod</w:t>
+      </w:r>
+      <w:r>
+        <w:rPr>
+          <w:bCs/>
+          <w:lang w:val="pl-PL"/>
+        </w:rPr>
+        <w:t>obnie jak w Swingu i Qt</w:t>
+      </w:r>
+      <w:r>
+        <w:rPr>
+          <w:bCs/>
+          <w:lang w:val="pl-PL"/>
+        </w:rPr>
+        <w:t xml:space="preserve"> na budowaniu aplikacji z „cegiełek” tak zwanych kontrolek (Button, Label, CheckBox) </w:t>
+      </w:r>
+      <w:r>
+        <w:rPr>
+          <w:bCs/>
+          <w:lang w:val="pl-PL"/>
+        </w:rPr>
+        <w:t>i um</w:t>
+      </w:r>
+      <w:r>
+        <w:rPr>
+          <w:bCs/>
+          <w:lang w:val="pl-PL"/>
+        </w:rPr>
+        <w:t>ieszcza</w:t>
+      </w:r>
+      <w:r>
+        <w:rPr>
+          <w:bCs/>
+          <w:lang w:val="pl-PL"/>
+        </w:rPr>
+        <w:t>n</w:t>
+      </w:r>
+      <w:r>
+        <w:rPr>
+          <w:bCs/>
+          <w:lang w:val="pl-PL"/>
+        </w:rPr>
+        <w:t>iu ich w oknie (Window). Dodatkowo do dyspozycji mamy pojemniki służące do grupowania kontrolek (Border, Grid, StackPanel, DockPanel).</w:t>
+      </w:r>
+      <w:r>
+        <w:rPr>
+          <w:bCs/>
+          <w:lang w:val="pl-PL"/>
+        </w:rPr>
         <w:t xml:space="preserve"> </w:t>
       </w:r>
+      <w:r>
+        <w:rPr>
+          <w:bCs/>
+          <w:lang w:val="pl-PL"/>
+        </w:rPr>
+        <w:t>Następnym</w:t>
+      </w:r>
+      <w:r>
+        <w:rPr>
+          <w:bCs/>
+          <w:lang w:val="pl-PL"/>
+        </w:rPr>
+        <w:t xml:space="preserve"> udogodnieniem jest wprowadzenie styli, które pozwalają na definiowanie koloró</w:t>
+      </w:r>
+      <w:r>
+        <w:rPr>
+          <w:bCs/>
+          <w:lang w:val="pl-PL"/>
+        </w:rPr>
+        <w:t>w, czcionek, wyrównania i innych graficznych atrybutów dla wszystkich kontrolek co pozwala zaoszczędzić czas kiedy zaistnieje potrzeba zmiany wyglądu aplikacji.</w:t>
+      </w:r>
     </w:p>
     <w:p>
       <w:pPr>
         <w:ind w:left="0" w:firstLine="0"/>
         <w:rPr>
+          <w:lang w:val="pl-PL"/>
+        </w:rPr>
+      </w:pPr>
+      <w:r>
+        <w:rPr>
           <w:bCs/>
           <w:lang w:val="pl-PL"/>
         </w:rPr>
-      </w:pPr>
+        <w:t xml:space="preserve">      </w:t>
+      </w:r>
       <w:r>
         <w:rPr>
           <w:bCs/>
           <w:lang w:val="pl-PL"/>
         </w:rPr>
-        <w:t xml:space="preserve">      Dzięki takiemu podejściu możliwe jest tworzenie aplikacji desktopowych przez projektantów nie będących ekspertami od C#. Tworzenie aplikacji w WPF polega pod</w:t>
+        <w:t>Po</w:t>
       </w:r>
       <w:r>
         <w:rPr>
           <w:bCs/>
           <w:lang w:val="pl-PL"/>
         </w:rPr>
-        <w:t xml:space="preserve">obnie jak w Swingu i </w:t>
-      </w:r>
-      <w:proofErr w:type="spellStart"/>
+        <w:t>dsumowują</w:t>
+      </w:r>
       <w:r>
         <w:rPr>
           <w:bCs/>
           <w:lang w:val="pl-PL"/>
         </w:rPr>
-        <w:t>Qt</w:t>
-      </w:r>
-      <w:proofErr w:type="spellEnd"/>
+        <w:t xml:space="preserve">c </w:t>
+      </w:r>
       <w:r>
         <w:rPr>
           <w:bCs/>
           <w:lang w:val="pl-PL"/>
         </w:rPr>
-        <w:t xml:space="preserve"> na budowaniu aplikacji z „cegiełek” tak zwanych kontrolek (Button, </w:t>
-      </w:r>
-      <w:proofErr w:type="spellStart"/>
+        <w:t>wyżej wymienione</w:t>
+      </w:r>
       <w:r>
         <w:rPr>
           <w:bCs/>
           <w:lang w:val="pl-PL"/>
         </w:rPr>
-        <w:t>Label</w:t>
-      </w:r>
-      <w:proofErr w:type="spellEnd"/>
+        <w:t xml:space="preserve"> technologie można dojść do wniosku, że każda z nich doskonale nadaję </w:t>
+      </w:r>
       <w:r>
         <w:rPr>
           <w:bCs/>
           <w:lang w:val="pl-PL"/>
         </w:rPr>
-        <w:t xml:space="preserve">, </w:t>
-      </w:r>
-      <w:proofErr w:type="spellStart"/>
+        <w:t>się do stworzenia symulatora rzeczywistych rozgrywek ligowych. Różnice pomiędzy samą składnią języków nie są duże (zwłaszcza między C# a Javą), jak również wytwarzanie samych aplikacji graficznych podlega podobnym zasadom. W pracy zawodowej jako programista do wytwarzania aplikacji używam języka C# i technologii .NET, która doskonale sprawdza się w rozwiązaniach biznesowych. Technologie z wiązane z Javą używałem sporadycznie w większości przypadków jako projekty uczelniane. Język C++ to mój pierwszy</w:t>
+      </w:r>
       <w:r>
         <w:rPr>
           <w:bCs/>
           <w:lang w:val="pl-PL"/>
         </w:rPr>
-        <w:t>CheckBox</w:t>
-      </w:r>
-      <w:proofErr w:type="spellEnd"/>
-      <w:r>
-        <w:rPr>
-          <w:bCs/>
-          <w:lang w:val="pl-PL"/>
-        </w:rPr>
-        <w:t xml:space="preserve">) </w:t>
-      </w:r>
-      <w:r>
-        <w:rPr>
-          <w:bCs/>
-          <w:lang w:val="pl-PL"/>
-        </w:rPr>
-        <w:t>i um</w:t>
-      </w:r>
-      <w:r>
-        <w:rPr>
-          <w:bCs/>
-          <w:lang w:val="pl-PL"/>
-        </w:rPr>
-        <w:t>ieszcza</w:t>
-      </w:r>
-      <w:r>
-        <w:rPr>
-          <w:bCs/>
-          <w:lang w:val="pl-PL"/>
-        </w:rPr>
-        <w:t>n</w:t>
-      </w:r>
-      <w:r>
-        <w:rPr>
-          <w:bCs/>
-          <w:lang w:val="pl-PL"/>
-        </w:rPr>
-        <w:t>iu ich w oknie (</w:t>
-      </w:r>
-      <w:proofErr w:type="spellStart"/>
-      <w:r>
-        <w:rPr>
-          <w:bCs/>
-          <w:lang w:val="pl-PL"/>
-        </w:rPr>
-        <w:t>Window</w:t>
-      </w:r>
-      <w:proofErr w:type="spellEnd"/>
-      <w:r>
-        <w:rPr>
-          <w:bCs/>
-          <w:lang w:val="pl-PL"/>
-        </w:rPr>
-        <w:t>). Dodatkowo do dyspozycji mamy pojemniki służące do grupowania kontrolek (</w:t>
-      </w:r>
-      <w:proofErr w:type="spellStart"/>
-      <w:r>
-        <w:rPr>
-          <w:bCs/>
-          <w:lang w:val="pl-PL"/>
-        </w:rPr>
-        <w:t>Border</w:t>
-      </w:r>
-      <w:proofErr w:type="spellEnd"/>
-      <w:r>
-        <w:rPr>
-          <w:bCs/>
-          <w:lang w:val="pl-PL"/>
-        </w:rPr>
-        <w:t xml:space="preserve">, </w:t>
-      </w:r>
-      <w:proofErr w:type="spellStart"/>
-      <w:r>
-        <w:rPr>
-          <w:bCs/>
-          <w:lang w:val="pl-PL"/>
-        </w:rPr>
-        <w:t>Grid</w:t>
-      </w:r>
-      <w:proofErr w:type="spellEnd"/>
-      <w:r>
-        <w:rPr>
-          <w:bCs/>
-          <w:lang w:val="pl-PL"/>
-        </w:rPr>
-        <w:t xml:space="preserve">, </w:t>
-      </w:r>
-      <w:proofErr w:type="spellStart"/>
-      <w:r>
-        <w:rPr>
-          <w:bCs/>
-          <w:lang w:val="pl-PL"/>
-        </w:rPr>
-        <w:t>StackPanel</w:t>
-      </w:r>
-      <w:proofErr w:type="spellEnd"/>
-      <w:r>
-        <w:rPr>
-          <w:bCs/>
-          <w:lang w:val="pl-PL"/>
-        </w:rPr>
-        <w:t xml:space="preserve">, </w:t>
-      </w:r>
-      <w:proofErr w:type="spellStart"/>
-      <w:r>
-        <w:rPr>
-          <w:bCs/>
-          <w:lang w:val="pl-PL"/>
-        </w:rPr>
-        <w:t>DockPanel</w:t>
-      </w:r>
-      <w:proofErr w:type="spellEnd"/>
-      <w:r>
-        <w:rPr>
-          <w:bCs/>
-          <w:lang w:val="pl-PL"/>
-        </w:rPr>
-        <w:t>).</w:t>
-      </w:r>
-      <w:r>
-        <w:rPr>
-          <w:bCs/>
-          <w:lang w:val="pl-PL"/>
-        </w:rPr>
-        <w:t xml:space="preserve"> </w:t>
-      </w:r>
-      <w:r>
-        <w:rPr>
-          <w:bCs/>
-          <w:lang w:val="pl-PL"/>
-        </w:rPr>
-        <w:t>Następnym</w:t>
-      </w:r>
-      <w:r>
-        <w:rPr>
-          <w:bCs/>
-          <w:lang w:val="pl-PL"/>
-        </w:rPr>
-        <w:t xml:space="preserve"> </w:t>
-      </w:r>
-      <w:r>
-        <w:rPr>
-          <w:bCs/>
-          <w:lang w:val="pl-PL"/>
-        </w:rPr>
-        <w:lastRenderedPageBreak/>
-        <w:t>udogodnieniem jest wprowadzenie styli, które pozwalają na definiowanie koloró</w:t>
-      </w:r>
-      <w:r>
-        <w:rPr>
-          <w:bCs/>
-          <w:lang w:val="pl-PL"/>
-        </w:rPr>
-        <w:t>w, czcionek, wyrównania i innych graficznych atrybutów dla wszystkich kontrolek co pozwala zaoszczędzić czas kiedy zaistnieje potrzeba zmiany wyglądu aplikacji.</w:t>
-      </w:r>
-    </w:p>
-    <w:p>
-      <w:pPr>
-        <w:ind w:left="0" w:firstLine="0"/>
-        <w:rPr>
-          <w:lang w:val="pl-PL"/>
-        </w:rPr>
-      </w:pPr>
-      <w:r>
-        <w:rPr>
-          <w:bCs/>
-          <w:lang w:val="pl-PL"/>
-        </w:rPr>
-        <w:t xml:space="preserve">      </w:t>
-      </w:r>
-      <w:r>
-        <w:rPr>
-          <w:bCs/>
-          <w:lang w:val="pl-PL"/>
-        </w:rPr>
-        <w:t>Po</w:t>
-      </w:r>
-      <w:r>
-        <w:rPr>
-          <w:bCs/>
-          <w:lang w:val="pl-PL"/>
-        </w:rPr>
-        <w:t>dsumowują</w:t>
-      </w:r>
-      <w:r>
-        <w:rPr>
-          <w:bCs/>
-          <w:lang w:val="pl-PL"/>
-        </w:rPr>
-        <w:t xml:space="preserve">c </w:t>
-      </w:r>
-      <w:r>
-        <w:rPr>
-          <w:bCs/>
-          <w:lang w:val="pl-PL"/>
-        </w:rPr>
-        <w:t>wyżej wymienione</w:t>
-      </w:r>
-      <w:r>
-        <w:rPr>
-          <w:bCs/>
-          <w:lang w:val="pl-PL"/>
-        </w:rPr>
-        <w:t xml:space="preserve"> technologie można dojść do wniosku, że każda z nich doskonale nadaję </w:t>
-      </w:r>
-      <w:r>
-        <w:rPr>
-          <w:bCs/>
-          <w:lang w:val="pl-PL"/>
-        </w:rPr>
-        <w:t>się do stworzenia symulatora rzeczywistych rozgrywek ligowych. Różnice pomiędzy samą składnią języków nie są duże (zwłaszcza między C# a Javą), jak również wytwarzanie samych aplikacji graficznych podlega podobnym zasadom. W pracy zawodowej jako programista do wytwarzania aplikacji używam języka C# i technologii .NET, która doskonale sprawdza się w rozwiązaniach biznesowych. Technologie z wiązane z Javą używałem sporadycznie w większości przypadków jako projekty uczelniane. Język C++ to mój pierwszy</w:t>
-      </w:r>
-      <w:r>
-        <w:rPr>
-          <w:bCs/>
-          <w:lang w:val="pl-PL"/>
-        </w:rPr>
-        <w:t xml:space="preserve"> język obiektowy. Jest językiem najtrudniejszym z wszystkich trzech a jego główną wadą albo zaletą jest brak automatycznego zarządzania pamięcią. Sprawia to wiele trudności na początku jednakże opanowanie tej umiejętność pozwala na wytwarzanie aplikacji dużo wydajniejszych niż w Javie czy C#. Dodatkowo </w:t>
-      </w:r>
-      <w:proofErr w:type="spellStart"/>
-      <w:r>
-        <w:rPr>
-          <w:bCs/>
-          <w:lang w:val="pl-PL"/>
-        </w:rPr>
-        <w:t>framework</w:t>
-      </w:r>
-      <w:proofErr w:type="spellEnd"/>
-      <w:r>
-        <w:rPr>
-          <w:bCs/>
-          <w:lang w:val="pl-PL"/>
-        </w:rPr>
-        <w:t xml:space="preserve"> w postaci </w:t>
-      </w:r>
-      <w:proofErr w:type="spellStart"/>
-      <w:r>
-        <w:rPr>
-          <w:bCs/>
-          <w:lang w:val="pl-PL"/>
-        </w:rPr>
-        <w:t>Qt</w:t>
-      </w:r>
-      <w:proofErr w:type="spellEnd"/>
-      <w:r>
-        <w:rPr>
-          <w:bCs/>
-          <w:lang w:val="pl-PL"/>
-        </w:rPr>
-        <w:t xml:space="preserve"> z intuicyjnym </w:t>
-      </w:r>
-      <w:proofErr w:type="spellStart"/>
-      <w:r>
-        <w:rPr>
-          <w:bCs/>
-          <w:lang w:val="pl-PL"/>
-        </w:rPr>
-        <w:t>QtCreatorem</w:t>
-      </w:r>
-      <w:proofErr w:type="spellEnd"/>
-      <w:r>
-        <w:rPr>
-          <w:bCs/>
-          <w:lang w:val="pl-PL"/>
-        </w:rPr>
-        <w:t xml:space="preserve"> i znakomitą dokumentacją sprawił że został on wybrany do stworzenia tego projektu.</w:t>
+        <w:t xml:space="preserve"> język obiektowy. Jest językiem najtrudniejszym z wszystkich trzech a jego główną wadą albo zaletą jest brak automatycznego zarządzania pamięcią. Sprawia to wiele trudności na początku jednakże opanowanie tej umiejętność pozwala na wytwarzanie aplikacji dużo wydajniejszych niż w Javie czy C#. Dodatkowo framework w postaci Qt z intuicyjnym QtCreatorem i znakomitą dokumentacją sprawił że został on wybrany do stworzenia tego projektu.</w:t>
       </w:r>
     </w:p>
     <w:p>
@@ -4606,7 +4074,7 @@
             <w:noProof/>
             <w:lang w:val="pl-PL"/>
           </w:rPr>
-          <w:t>10</w:t>
+          <w:t>4</w:t>
         </w:r>
         <w:r>
           <w:fldChar w:fldCharType="end"/>
@@ -5000,6 +4468,119 @@
     </w:lvl>
   </w:abstractNum>
   <w:abstractNum w:abstractNumId="3" w15:restartNumberingAfterBreak="0">
+    <w:nsid w:val="6833369D"/>
+    <w:multiLevelType w:val="hybridMultilevel"/>
+    <w:tmpl w:val="C8C481FA"/>
+    <w:lvl w:ilvl="0" w:tplc="08090001">
+      <w:start w:val="1"/>
+      <w:numFmt w:val="bullet"/>
+      <w:lvlText w:val=""/>
+      <w:lvlJc w:val="left"/>
+      <w:pPr>
+        <w:ind w:left="720" w:hanging="360"/>
+      </w:pPr>
+      <w:rPr>
+        <w:rFonts w:ascii="Symbol" w:hAnsi="Symbol" w:hint="default"/>
+      </w:rPr>
+    </w:lvl>
+    <w:lvl w:ilvl="1" w:tplc="08090003" w:tentative="1">
+      <w:start w:val="1"/>
+      <w:numFmt w:val="bullet"/>
+      <w:lvlText w:val="o"/>
+      <w:lvlJc w:val="left"/>
+      <w:pPr>
+        <w:ind w:left="1440" w:hanging="360"/>
+      </w:pPr>
+      <w:rPr>
+        <w:rFonts w:ascii="Courier New" w:hAnsi="Courier New" w:cs="Courier New" w:hint="default"/>
+      </w:rPr>
+    </w:lvl>
+    <w:lvl w:ilvl="2" w:tplc="08090005" w:tentative="1">
+      <w:start w:val="1"/>
+      <w:numFmt w:val="bullet"/>
+      <w:lvlText w:val=""/>
+      <w:lvlJc w:val="left"/>
+      <w:pPr>
+        <w:ind w:left="2160" w:hanging="360"/>
+      </w:pPr>
+      <w:rPr>
+        <w:rFonts w:ascii="Wingdings" w:hAnsi="Wingdings" w:hint="default"/>
+      </w:rPr>
+    </w:lvl>
+    <w:lvl w:ilvl="3" w:tplc="08090001" w:tentative="1">
+      <w:start w:val="1"/>
+      <w:numFmt w:val="bullet"/>
+      <w:lvlText w:val=""/>
+      <w:lvlJc w:val="left"/>
+      <w:pPr>
+        <w:ind w:left="2880" w:hanging="360"/>
+      </w:pPr>
+      <w:rPr>
+        <w:rFonts w:ascii="Symbol" w:hAnsi="Symbol" w:hint="default"/>
+      </w:rPr>
+    </w:lvl>
+    <w:lvl w:ilvl="4" w:tplc="08090003" w:tentative="1">
+      <w:start w:val="1"/>
+      <w:numFmt w:val="bullet"/>
+      <w:lvlText w:val="o"/>
+      <w:lvlJc w:val="left"/>
+      <w:pPr>
+        <w:ind w:left="3600" w:hanging="360"/>
+      </w:pPr>
+      <w:rPr>
+        <w:rFonts w:ascii="Courier New" w:hAnsi="Courier New" w:cs="Courier New" w:hint="default"/>
+      </w:rPr>
+    </w:lvl>
+    <w:lvl w:ilvl="5" w:tplc="08090005" w:tentative="1">
+      <w:start w:val="1"/>
+      <w:numFmt w:val="bullet"/>
+      <w:lvlText w:val=""/>
+      <w:lvlJc w:val="left"/>
+      <w:pPr>
+        <w:ind w:left="4320" w:hanging="360"/>
+      </w:pPr>
+      <w:rPr>
+        <w:rFonts w:ascii="Wingdings" w:hAnsi="Wingdings" w:hint="default"/>
+      </w:rPr>
+    </w:lvl>
+    <w:lvl w:ilvl="6" w:tplc="08090001" w:tentative="1">
+      <w:start w:val="1"/>
+      <w:numFmt w:val="bullet"/>
+      <w:lvlText w:val=""/>
+      <w:lvlJc w:val="left"/>
+      <w:pPr>
+        <w:ind w:left="5040" w:hanging="360"/>
+      </w:pPr>
+      <w:rPr>
+        <w:rFonts w:ascii="Symbol" w:hAnsi="Symbol" w:hint="default"/>
+      </w:rPr>
+    </w:lvl>
+    <w:lvl w:ilvl="7" w:tplc="08090003" w:tentative="1">
+      <w:start w:val="1"/>
+      <w:numFmt w:val="bullet"/>
+      <w:lvlText w:val="o"/>
+      <w:lvlJc w:val="left"/>
+      <w:pPr>
+        <w:ind w:left="5760" w:hanging="360"/>
+      </w:pPr>
+      <w:rPr>
+        <w:rFonts w:ascii="Courier New" w:hAnsi="Courier New" w:cs="Courier New" w:hint="default"/>
+      </w:rPr>
+    </w:lvl>
+    <w:lvl w:ilvl="8" w:tplc="08090005" w:tentative="1">
+      <w:start w:val="1"/>
+      <w:numFmt w:val="bullet"/>
+      <w:lvlText w:val=""/>
+      <w:lvlJc w:val="left"/>
+      <w:pPr>
+        <w:ind w:left="6480" w:hanging="360"/>
+      </w:pPr>
+      <w:rPr>
+        <w:rFonts w:ascii="Wingdings" w:hAnsi="Wingdings" w:hint="default"/>
+      </w:rPr>
+    </w:lvl>
+  </w:abstractNum>
+  <w:abstractNum w:abstractNumId="4" w15:restartNumberingAfterBreak="0">
     <w:nsid w:val="6AF034E7"/>
     <w:multiLevelType w:val="hybridMultilevel"/>
     <w:tmpl w:val="8D64C87A"/>
@@ -5119,10 +4700,13 @@
     <w:abstractNumId w:val="2"/>
   </w:num>
   <w:num w:numId="3">
-    <w:abstractNumId w:val="3"/>
+    <w:abstractNumId w:val="4"/>
   </w:num>
   <w:num w:numId="4">
     <w:abstractNumId w:val="1"/>
+  </w:num>
+  <w:num w:numId="5">
+    <w:abstractNumId w:val="3"/>
   </w:num>
 </w:numbering>
 </file>
@@ -6191,7 +5775,7 @@
 </file>
 
 <file path=customXml/itemProps1.xml><?xml version="1.0" encoding="utf-8"?>
-<ds:datastoreItem xmlns:ds="http://schemas.openxmlformats.org/officeDocument/2006/customXml" ds:itemID="{99871D87-31F0-44CD-966C-FE358F0997B7}">
+<ds:datastoreItem xmlns:ds="http://schemas.openxmlformats.org/officeDocument/2006/customXml" ds:itemID="{3CEF4626-70D6-4A58-BDC6-29656E4C4CF0}">
   <ds:schemaRefs>
     <ds:schemaRef ds:uri="http://schemas.openxmlformats.org/officeDocument/2006/bibliography"/>
   </ds:schemaRefs>

</xml_diff>